<commit_message>
added short description for Aufrufdiagramm
deleted implementation details for trajectory
</commit_message>
<xml_diff>
--- a/Softwareentwurf/Final.docx
+++ b/Softwareentwurf/Final.docx
@@ -1,6 +1,6 @@
 
 <file path=word/document.xml><?xml version="1.0" encoding="utf-8"?>
-<w:document xmlns:wpc="http://schemas.microsoft.com/office/word/2010/wordprocessingCanvas" xmlns:mc="http://schemas.openxmlformats.org/markup-compatibility/2006" xmlns:o="urn:schemas-microsoft-com:office:office" xmlns:r="http://schemas.openxmlformats.org/officeDocument/2006/relationships" xmlns:m="http://schemas.openxmlformats.org/officeDocument/2006/math" xmlns:v="urn:schemas-microsoft-com:vml" xmlns:wp14="http://schemas.microsoft.com/office/word/2010/wordprocessingDrawing" xmlns:wp="http://schemas.openxmlformats.org/drawingml/2006/wordprocessingDrawing" xmlns:w10="urn:schemas-microsoft-com:office:word" xmlns:w="http://schemas.openxmlformats.org/wordprocessingml/2006/main" xmlns:w14="http://schemas.microsoft.com/office/word/2010/wordml" xmlns:wpg="http://schemas.microsoft.com/office/word/2010/wordprocessingGroup" xmlns:wpi="http://schemas.microsoft.com/office/word/2010/wordprocessingInk" xmlns:wne="http://schemas.microsoft.com/office/word/2006/wordml" xmlns:wps="http://schemas.microsoft.com/office/word/2010/wordprocessingShape" mc:Ignorable="w14 wp14">
+<w:document xmlns:wpc="http://schemas.microsoft.com/office/word/2010/wordprocessingCanvas" xmlns:mc="http://schemas.openxmlformats.org/markup-compatibility/2006" xmlns:o="urn:schemas-microsoft-com:office:office" xmlns:r="http://schemas.openxmlformats.org/officeDocument/2006/relationships" xmlns:m="http://schemas.openxmlformats.org/officeDocument/2006/math" xmlns:v="urn:schemas-microsoft-com:vml" xmlns:wp14="http://schemas.microsoft.com/office/word/2010/wordprocessingDrawing" xmlns:wp="http://schemas.openxmlformats.org/drawingml/2006/wordprocessingDrawing" xmlns:w10="urn:schemas-microsoft-com:office:word" xmlns:w="http://schemas.openxmlformats.org/wordprocessingml/2006/main" xmlns:w14="http://schemas.microsoft.com/office/word/2010/wordml" xmlns:w15="http://schemas.microsoft.com/office/word/2012/wordml" xmlns:wpg="http://schemas.microsoft.com/office/word/2010/wordprocessingGroup" xmlns:wpi="http://schemas.microsoft.com/office/word/2010/wordprocessingInk" xmlns:wne="http://schemas.microsoft.com/office/word/2006/wordml" xmlns:wps="http://schemas.microsoft.com/office/word/2010/wordprocessingShape" mc:Ignorable="w14 w15 wp14">
   <w:body>
     <w:p>
       <w:pPr>
@@ -3034,23 +3034,112 @@
       <w:r>
         <w:t>) bearbeitet werden, ohne direkt auf ihn zugreifen zu müssen.</w:t>
       </w:r>
-      <w:bookmarkStart w:id="14" w:name="_GoBack"/>
+    </w:p>
+    <w:p>
+      <w:pPr>
+        <w:pStyle w:val="berschrift2"/>
+      </w:pPr>
+      <w:bookmarkStart w:id="14" w:name="_Toc433146888"/>
+      <w:r>
+        <w:t xml:space="preserve">3.4 </w:t>
+      </w:r>
+      <w:proofErr w:type="spellStart"/>
+      <w:r>
+        <w:t>WindMeter</w:t>
+      </w:r>
       <w:bookmarkEnd w:id="14"/>
+      <w:proofErr w:type="spellEnd"/>
+    </w:p>
+    <w:p>
+      <w:r>
+        <w:t xml:space="preserve">Die Klasse </w:t>
+      </w:r>
+      <w:proofErr w:type="spellStart"/>
+      <w:r>
+        <w:rPr>
+          <w:b/>
+        </w:rPr>
+        <w:t>WindMeter</w:t>
+      </w:r>
+      <w:proofErr w:type="spellEnd"/>
+      <w:r>
+        <w:rPr>
+          <w:b/>
+        </w:rPr>
+        <w:t xml:space="preserve"> </w:t>
+      </w:r>
+      <w:r>
+        <w:t xml:space="preserve">repräsentiert </w:t>
+      </w:r>
+      <w:proofErr w:type="gramStart"/>
+      <w:r>
+        <w:t>den</w:t>
+      </w:r>
+      <w:proofErr w:type="gramEnd"/>
+      <w:r>
+        <w:t xml:space="preserve"> Windmesser in der rechten oberen Bildschirmecke. Über </w:t>
+      </w:r>
+      <w:proofErr w:type="gramStart"/>
+      <w:r>
+        <w:t>den</w:t>
+      </w:r>
+      <w:proofErr w:type="gramEnd"/>
+      <w:r>
+        <w:t xml:space="preserve"> Windmesser kann auf die Windrichtung (</w:t>
+      </w:r>
+      <w:proofErr w:type="spellStart"/>
+      <w:r>
+        <w:rPr>
+          <w:b/>
+        </w:rPr>
+        <w:t>direction</w:t>
+      </w:r>
+      <w:proofErr w:type="spellEnd"/>
+      <w:r>
+        <w:t>) sowie die Windstärke (</w:t>
+      </w:r>
+      <w:proofErr w:type="spellStart"/>
+      <w:r>
+        <w:rPr>
+          <w:b/>
+        </w:rPr>
+        <w:t>strength</w:t>
+      </w:r>
+      <w:proofErr w:type="spellEnd"/>
+      <w:r>
+        <w:t xml:space="preserve">) zugegriffen werden. </w:t>
+      </w:r>
+    </w:p>
+    <w:p>
+      <w:pPr>
+        <w:pStyle w:val="berschrift1"/>
+      </w:pPr>
+      <w:bookmarkStart w:id="15" w:name="_Toc433146889"/>
+      <w:r>
+        <w:t xml:space="preserve">4 </w:t>
+      </w:r>
+      <w:r>
+        <w:t>Spielfeldelemente</w:t>
+      </w:r>
+      <w:bookmarkEnd w:id="15"/>
     </w:p>
     <w:p>
       <w:pPr>
         <w:pStyle w:val="berschrift2"/>
       </w:pPr>
-      <w:bookmarkStart w:id="15" w:name="_Toc433146888"/>
-      <w:r>
-        <w:t xml:space="preserve">3.4 </w:t>
-      </w:r>
-      <w:proofErr w:type="spellStart"/>
-      <w:r>
-        <w:t>WindMeter</w:t>
-      </w:r>
-      <w:bookmarkEnd w:id="15"/>
-      <w:proofErr w:type="spellEnd"/>
+      <w:bookmarkStart w:id="16" w:name="_Toc433146890"/>
+      <w:r>
+        <w:t xml:space="preserve">4.1 </w:t>
+      </w:r>
+      <w:proofErr w:type="spellStart"/>
+      <w:r>
+        <w:t>Vector</w:t>
+      </w:r>
+      <w:bookmarkEnd w:id="16"/>
+      <w:proofErr w:type="spellEnd"/>
+      <w:r>
+        <w:t xml:space="preserve"> </w:t>
+      </w:r>
     </w:p>
     <w:p>
       <w:r>
@@ -3061,7 +3150,7 @@
         <w:rPr>
           <w:b/>
         </w:rPr>
-        <w:t>WindMeter</w:t>
+        <w:t>Vector</w:t>
       </w:r>
       <w:proofErr w:type="spellEnd"/>
       <w:r>
@@ -3071,88 +3160,123 @@
         <w:t xml:space="preserve"> </w:t>
       </w:r>
       <w:r>
-        <w:t xml:space="preserve">repräsentiert </w:t>
-      </w:r>
-      <w:proofErr w:type="gramStart"/>
-      <w:r>
-        <w:t>den</w:t>
-      </w:r>
-      <w:proofErr w:type="gramEnd"/>
-      <w:r>
-        <w:t xml:space="preserve"> Windmesser in der rechten oberen Bildschirmecke. Über </w:t>
-      </w:r>
-      <w:proofErr w:type="gramStart"/>
-      <w:r>
-        <w:t>den</w:t>
-      </w:r>
-      <w:proofErr w:type="gramEnd"/>
-      <w:r>
-        <w:t xml:space="preserve"> Windmesser kann auf die Windrichtung (</w:t>
-      </w:r>
-      <w:proofErr w:type="spellStart"/>
-      <w:r>
-        <w:rPr>
-          <w:b/>
-        </w:rPr>
-        <w:t>direction</w:t>
-      </w:r>
-      <w:proofErr w:type="spellEnd"/>
-      <w:r>
-        <w:t>) sowie die Windstärke (</w:t>
-      </w:r>
-      <w:proofErr w:type="spellStart"/>
-      <w:r>
-        <w:rPr>
-          <w:b/>
-        </w:rPr>
-        <w:t>strength</w:t>
-      </w:r>
-      <w:proofErr w:type="spellEnd"/>
-      <w:r>
-        <w:t xml:space="preserve">) zugegriffen werden. </w:t>
-      </w:r>
-    </w:p>
-    <w:p>
-      <w:pPr>
-        <w:pStyle w:val="berschrift1"/>
-      </w:pPr>
-      <w:bookmarkStart w:id="16" w:name="_Toc433146889"/>
-      <w:r>
-        <w:t xml:space="preserve">4 </w:t>
-      </w:r>
-      <w:r>
-        <w:t>Spielfeldelemente</w:t>
-      </w:r>
-      <w:bookmarkEnd w:id="16"/>
+        <w:t>dient dazu,</w:t>
+      </w:r>
+      <w:r>
+        <w:t xml:space="preserve"> im Zweidimensionalen möglichst einfach arbeiten zu können. Die Klasse </w:t>
+      </w:r>
+      <w:proofErr w:type="spellStart"/>
+      <w:r>
+        <w:rPr>
+          <w:b/>
+        </w:rPr>
+        <w:t>Vector</w:t>
+      </w:r>
+      <w:proofErr w:type="spellEnd"/>
+      <w:r>
+        <w:t xml:space="preserve"> enthält zwei </w:t>
+      </w:r>
+      <w:r>
+        <w:t xml:space="preserve">Attribute </w:t>
+      </w:r>
+      <w:r>
+        <w:rPr>
+          <w:b/>
+        </w:rPr>
+        <w:t>x</w:t>
+      </w:r>
+      <w:r>
+        <w:t xml:space="preserve"> und </w:t>
+      </w:r>
+      <w:r>
+        <w:rPr>
+          <w:b/>
+        </w:rPr>
+        <w:t>y</w:t>
+      </w:r>
+      <w:r>
+        <w:t xml:space="preserve">. Durch diese Werte lassen sich sowohl Punkte, als auch Richtungen definieren. Durch die Methoden </w:t>
+      </w:r>
+      <w:proofErr w:type="spellStart"/>
+      <w:r>
+        <w:rPr>
+          <w:b/>
+        </w:rPr>
+        <w:t>addVector</w:t>
+      </w:r>
+      <w:proofErr w:type="spellEnd"/>
+      <w:r>
+        <w:t xml:space="preserve"> sowie </w:t>
+      </w:r>
+      <w:proofErr w:type="spellStart"/>
+      <w:r>
+        <w:rPr>
+          <w:b/>
+        </w:rPr>
+        <w:t>multiplyVector</w:t>
+      </w:r>
+      <w:proofErr w:type="spellEnd"/>
+      <w:r>
+        <w:t xml:space="preserve"> wird das Rechnen mit Vektoren vereinfacht.</w:t>
+      </w:r>
     </w:p>
     <w:p>
       <w:pPr>
         <w:pStyle w:val="berschrift2"/>
       </w:pPr>
-      <w:bookmarkStart w:id="17" w:name="_Toc433146890"/>
-      <w:r>
-        <w:t xml:space="preserve">4.1 </w:t>
-      </w:r>
-      <w:proofErr w:type="spellStart"/>
-      <w:r>
-        <w:t>Vector</w:t>
+      <w:bookmarkStart w:id="17" w:name="_Toc433146891"/>
+      <w:r>
+        <w:t xml:space="preserve">4.2 </w:t>
+      </w:r>
+      <w:r>
+        <w:t>Entity</w:t>
       </w:r>
       <w:bookmarkEnd w:id="17"/>
-      <w:proofErr w:type="spellEnd"/>
-      <w:r>
+    </w:p>
+    <w:p>
+      <w:r>
+        <w:t xml:space="preserve">Die Klasse </w:t>
+      </w:r>
+      <w:r>
+        <w:rPr>
+          <w:b/>
+        </w:rPr>
+        <w:t>Entity</w:t>
+      </w:r>
+      <w:r>
+        <w:t xml:space="preserve"> enthält grundlegende Elemente, die auch alle anderen Spielfeldelemente benötigen. In der </w:t>
+      </w:r>
+      <w:proofErr w:type="spellStart"/>
+      <w:r>
+        <w:rPr>
+          <w:b/>
+        </w:rPr>
+        <w:t>ArrayListe</w:t>
+      </w:r>
+      <w:proofErr w:type="spellEnd"/>
+      <w:r>
+        <w:rPr>
+          <w:b/>
+        </w:rPr>
         <w:t xml:space="preserve"> </w:t>
       </w:r>
-    </w:p>
-    <w:p>
-      <w:r>
-        <w:t xml:space="preserve">Die Klasse </w:t>
-      </w:r>
-      <w:proofErr w:type="spellStart"/>
-      <w:r>
-        <w:rPr>
-          <w:b/>
-        </w:rPr>
-        <w:t>Vector</w:t>
+      <w:proofErr w:type="spellStart"/>
+      <w:r>
+        <w:rPr>
+          <w:b/>
+        </w:rPr>
+        <w:t>positions</w:t>
+      </w:r>
+      <w:proofErr w:type="spellEnd"/>
+      <w:r>
+        <w:t xml:space="preserve"> wird gespeichert, wo das Element ist. Das Attribut </w:t>
+      </w:r>
+      <w:proofErr w:type="spellStart"/>
+      <w:r>
+        <w:rPr>
+          <w:b/>
+        </w:rPr>
+        <w:t>dampening</w:t>
       </w:r>
       <w:proofErr w:type="spellEnd"/>
       <w:r>
@@ -3162,140 +3286,14 @@
         <w:t xml:space="preserve"> </w:t>
       </w:r>
       <w:r>
-        <w:t>dient dazu,</w:t>
-      </w:r>
-      <w:r>
-        <w:t xml:space="preserve"> im Zweidimensionalen möglichst einfach arbeiten zu können. Die Klasse </w:t>
-      </w:r>
-      <w:proofErr w:type="spellStart"/>
-      <w:r>
-        <w:rPr>
-          <w:b/>
-        </w:rPr>
-        <w:t>Vector</w:t>
-      </w:r>
-      <w:proofErr w:type="spellEnd"/>
-      <w:r>
-        <w:t xml:space="preserve"> enthält zwei </w:t>
-      </w:r>
-      <w:r>
-        <w:t xml:space="preserve">Attribute </w:t>
-      </w:r>
-      <w:r>
-        <w:rPr>
-          <w:b/>
-        </w:rPr>
-        <w:t>x</w:t>
-      </w:r>
-      <w:r>
-        <w:t xml:space="preserve"> und </w:t>
-      </w:r>
-      <w:r>
-        <w:rPr>
-          <w:b/>
-        </w:rPr>
-        <w:t>y</w:t>
-      </w:r>
-      <w:r>
-        <w:t xml:space="preserve">. Durch diese Werte lassen sich sowohl Punkte, als auch Richtungen definieren. Durch die Methoden </w:t>
-      </w:r>
-      <w:proofErr w:type="spellStart"/>
-      <w:r>
-        <w:rPr>
-          <w:b/>
-        </w:rPr>
-        <w:t>addVector</w:t>
-      </w:r>
-      <w:proofErr w:type="spellEnd"/>
-      <w:r>
-        <w:t xml:space="preserve"> sowie </w:t>
-      </w:r>
-      <w:proofErr w:type="spellStart"/>
-      <w:r>
-        <w:rPr>
-          <w:b/>
-        </w:rPr>
-        <w:t>multiplyVector</w:t>
-      </w:r>
-      <w:proofErr w:type="spellEnd"/>
-      <w:r>
-        <w:t xml:space="preserve"> wird das Rechnen mit Vektoren vereinfacht.</w:t>
+        <w:t>gibt an, wie hoch der Dämpfungsfaktor ist, falls es zu Kontakt mit einem anderen Element kommt.</w:t>
       </w:r>
     </w:p>
     <w:p>
       <w:pPr>
         <w:pStyle w:val="berschrift2"/>
       </w:pPr>
-      <w:bookmarkStart w:id="18" w:name="_Toc433146891"/>
-      <w:r>
-        <w:t xml:space="preserve">4.2 </w:t>
-      </w:r>
-      <w:r>
-        <w:t>Entity</w:t>
-      </w:r>
-      <w:bookmarkEnd w:id="18"/>
-    </w:p>
-    <w:p>
-      <w:r>
-        <w:t xml:space="preserve">Die Klasse </w:t>
-      </w:r>
-      <w:r>
-        <w:rPr>
-          <w:b/>
-        </w:rPr>
-        <w:t>Entity</w:t>
-      </w:r>
-      <w:r>
-        <w:t xml:space="preserve"> enthält grundlegende Elemente, die auch alle anderen Spielfeldelemente benötigen. In der </w:t>
-      </w:r>
-      <w:proofErr w:type="spellStart"/>
-      <w:r>
-        <w:rPr>
-          <w:b/>
-        </w:rPr>
-        <w:t>ArrayListe</w:t>
-      </w:r>
-      <w:proofErr w:type="spellEnd"/>
-      <w:r>
-        <w:rPr>
-          <w:b/>
-        </w:rPr>
-        <w:t xml:space="preserve"> </w:t>
-      </w:r>
-      <w:proofErr w:type="spellStart"/>
-      <w:r>
-        <w:rPr>
-          <w:b/>
-        </w:rPr>
-        <w:t>positions</w:t>
-      </w:r>
-      <w:proofErr w:type="spellEnd"/>
-      <w:r>
-        <w:t xml:space="preserve"> wird gespeichert, wo das Element ist. Das Attribut </w:t>
-      </w:r>
-      <w:proofErr w:type="spellStart"/>
-      <w:r>
-        <w:rPr>
-          <w:b/>
-        </w:rPr>
-        <w:t>dampening</w:t>
-      </w:r>
-      <w:proofErr w:type="spellEnd"/>
-      <w:r>
-        <w:rPr>
-          <w:b/>
-        </w:rPr>
-        <w:t xml:space="preserve"> </w:t>
-      </w:r>
-      <w:r>
-        <w:t>gibt an, wie hoch der Dämpfungsfaktor ist, falls es zu Kontakt mit einem anderen Element kommt.</w:t>
-      </w:r>
-    </w:p>
-    <w:p>
-      <w:pPr>
-        <w:pStyle w:val="berschrift2"/>
-      </w:pPr>
-      <w:bookmarkStart w:id="19" w:name="_Toc433146892"/>
+      <w:bookmarkStart w:id="18" w:name="_Toc433146892"/>
       <w:r>
         <w:lastRenderedPageBreak/>
         <w:t xml:space="preserve">4.3 </w:t>
@@ -3303,6 +3301,70 @@
       <w:r>
         <w:t>Circle</w:t>
       </w:r>
+      <w:bookmarkEnd w:id="18"/>
+    </w:p>
+    <w:p>
+      <w:r>
+        <w:t xml:space="preserve">Die Klasse </w:t>
+      </w:r>
+      <w:r>
+        <w:rPr>
+          <w:b/>
+        </w:rPr>
+        <w:t>Circle</w:t>
+      </w:r>
+      <w:r>
+        <w:t xml:space="preserve"> entspricht einem kreisförmigen Hindernis. Zusätzlich zu den in </w:t>
+      </w:r>
+      <w:r>
+        <w:rPr>
+          <w:b/>
+        </w:rPr>
+        <w:t xml:space="preserve">Entity </w:t>
+      </w:r>
+      <w:r>
+        <w:t xml:space="preserve">bereits definierten Attributen gibt es hier noch das Attribut </w:t>
+      </w:r>
+      <w:proofErr w:type="spellStart"/>
+      <w:r>
+        <w:rPr>
+          <w:b/>
+        </w:rPr>
+        <w:t>radius</w:t>
+      </w:r>
+      <w:proofErr w:type="spellEnd"/>
+      <w:r>
+        <w:t xml:space="preserve">, welches den Radius des Kreises festlegt. Über die Methode </w:t>
+      </w:r>
+      <w:proofErr w:type="spellStart"/>
+      <w:r>
+        <w:rPr>
+          <w:b/>
+        </w:rPr>
+        <w:t>getBorders</w:t>
+      </w:r>
+      <w:proofErr w:type="spellEnd"/>
+      <w:r>
+        <w:rPr>
+          <w:b/>
+        </w:rPr>
+        <w:t>( )</w:t>
+      </w:r>
+      <w:r>
+        <w:t xml:space="preserve"> werden näherungsweise alle Punkte zurückgeliefert, die auf dem Kreis liegen.</w:t>
+      </w:r>
+    </w:p>
+    <w:p>
+      <w:pPr>
+        <w:pStyle w:val="berschrift2"/>
+      </w:pPr>
+      <w:bookmarkStart w:id="19" w:name="_Toc433146893"/>
+      <w:r>
+        <w:t xml:space="preserve">4.4 </w:t>
+      </w:r>
+      <w:r>
+        <w:t>Ball</w:t>
+      </w:r>
       <w:bookmarkEnd w:id="19"/>
     </w:p>
     <w:p>
@@ -3313,30 +3375,160 @@
         <w:rPr>
           <w:b/>
         </w:rPr>
+        <w:t>Ball</w:t>
+      </w:r>
+      <w:r>
+        <w:t xml:space="preserve"> entspricht der vom Katapult gefeuerten Kugel. Zusätzlich zu den in </w:t>
+      </w:r>
+      <w:r>
+        <w:rPr>
+          <w:b/>
+        </w:rPr>
         <w:t>Circle</w:t>
       </w:r>
       <w:r>
-        <w:t xml:space="preserve"> entspricht einem kreisförmigen Hindernis. Zusätzlich zu den in </w:t>
-      </w:r>
-      <w:r>
-        <w:rPr>
-          <w:b/>
-        </w:rPr>
-        <w:t xml:space="preserve">Entity </w:t>
-      </w:r>
-      <w:r>
-        <w:t xml:space="preserve">bereits definierten Attributen gibt es hier noch das Attribut </w:t>
-      </w:r>
-      <w:proofErr w:type="spellStart"/>
-      <w:r>
-        <w:rPr>
-          <w:b/>
-        </w:rPr>
-        <w:t>radius</w:t>
-      </w:r>
-      <w:proofErr w:type="spellEnd"/>
-      <w:r>
-        <w:t xml:space="preserve">, welches den Radius des Kreises festlegt. Über die Methode </w:t>
+        <w:t xml:space="preserve"> definierten Attributen gibt es hier noch die Richtung der Kugel (</w:t>
+      </w:r>
+      <w:proofErr w:type="spellStart"/>
+      <w:r>
+        <w:rPr>
+          <w:b/>
+        </w:rPr>
+        <w:t>direction</w:t>
+      </w:r>
+      <w:proofErr w:type="spellEnd"/>
+      <w:r>
+        <w:t>), die Geschwindigkeit der Kugel (</w:t>
+      </w:r>
+      <w:proofErr w:type="spellStart"/>
+      <w:r>
+        <w:rPr>
+          <w:b/>
+        </w:rPr>
+        <w:t>speed</w:t>
+      </w:r>
+      <w:proofErr w:type="spellEnd"/>
+      <w:r>
+        <w:t>) und das Gewicht der Kugel (</w:t>
+      </w:r>
+      <w:proofErr w:type="spellStart"/>
+      <w:r>
+        <w:rPr>
+          <w:b/>
+        </w:rPr>
+        <w:t>weight</w:t>
+      </w:r>
+      <w:proofErr w:type="spellEnd"/>
+      <w:r>
+        <w:t xml:space="preserve">). Über die Methoden </w:t>
+      </w:r>
+      <w:proofErr w:type="spellStart"/>
+      <w:r>
+        <w:rPr>
+          <w:b/>
+        </w:rPr>
+        <w:t>speedUp</w:t>
+      </w:r>
+      <w:proofErr w:type="spellEnd"/>
+      <w:r>
+        <w:rPr>
+          <w:b/>
+        </w:rPr>
+        <w:t>( )</w:t>
+      </w:r>
+      <w:r>
+        <w:t xml:space="preserve">, sowie </w:t>
+      </w:r>
+      <w:proofErr w:type="spellStart"/>
+      <w:r>
+        <w:rPr>
+          <w:b/>
+        </w:rPr>
+        <w:t>speedDown</w:t>
+      </w:r>
+      <w:proofErr w:type="spellEnd"/>
+      <w:r>
+        <w:rPr>
+          <w:b/>
+        </w:rPr>
+        <w:t>( )</w:t>
+      </w:r>
+      <w:r>
+        <w:t>, kann die Geschwindigkeit der Kugel beeinflusst werden, ohne direkt auf den Wert zugreifen zu müssen.</w:t>
+      </w:r>
+    </w:p>
+    <w:p>
+      <w:pPr>
+        <w:pStyle w:val="berschrift2"/>
+      </w:pPr>
+      <w:bookmarkStart w:id="20" w:name="_Toc433146894"/>
+      <w:r>
+        <w:t xml:space="preserve">4.5 </w:t>
+      </w:r>
+      <w:proofErr w:type="spellStart"/>
+      <w:r>
+        <w:t>TargetCircle</w:t>
+      </w:r>
+      <w:bookmarkEnd w:id="20"/>
+      <w:proofErr w:type="spellEnd"/>
+    </w:p>
+    <w:p>
+      <w:r>
+        <w:t xml:space="preserve">Die Klasse </w:t>
+      </w:r>
+      <w:proofErr w:type="spellStart"/>
+      <w:r>
+        <w:rPr>
+          <w:b/>
+        </w:rPr>
+        <w:t>TargetCircle</w:t>
+      </w:r>
+      <w:proofErr w:type="spellEnd"/>
+      <w:r>
+        <w:t xml:space="preserve"> repräsentiert ein kreisförmiges Ziel. Sie enthält die gleichen Attribute wie die Klasse </w:t>
+      </w:r>
+      <w:r>
+        <w:rPr>
+          <w:b/>
+        </w:rPr>
+        <w:t>Circle</w:t>
+      </w:r>
+      <w:r>
+        <w:t>.</w:t>
+      </w:r>
+    </w:p>
+    <w:p>
+      <w:pPr>
+        <w:pStyle w:val="berschrift2"/>
+      </w:pPr>
+      <w:bookmarkStart w:id="21" w:name="_Toc433146895"/>
+      <w:r>
+        <w:t xml:space="preserve">4.6 </w:t>
+      </w:r>
+      <w:proofErr w:type="spellStart"/>
+      <w:r>
+        <w:t>Rectangle</w:t>
+      </w:r>
+      <w:bookmarkEnd w:id="21"/>
+      <w:proofErr w:type="spellEnd"/>
+      <w:r>
+        <w:t xml:space="preserve"> </w:t>
+      </w:r>
+    </w:p>
+    <w:p>
+      <w:r>
+        <w:t xml:space="preserve">Die Klasse </w:t>
+      </w:r>
+      <w:proofErr w:type="spellStart"/>
+      <w:r>
+        <w:rPr>
+          <w:b/>
+        </w:rPr>
+        <w:t>Rectangle</w:t>
+      </w:r>
+      <w:proofErr w:type="spellEnd"/>
+      <w:r>
+        <w:t xml:space="preserve"> entspricht einem rechteckigen Hindernis. Über die Methode </w:t>
       </w:r>
       <w:proofErr w:type="spellStart"/>
       <w:r>
@@ -3353,264 +3545,70 @@
         <w:t>( )</w:t>
       </w:r>
       <w:r>
-        <w:t xml:space="preserve"> werden näherungsweise alle Punkte zurückgeliefert, die auf dem Kreis liegen.</w:t>
+        <w:t xml:space="preserve"> werden näherungsweise alle Punkte zurückgeliefert, die auf dem Hindernis liegen.</w:t>
       </w:r>
     </w:p>
     <w:p>
       <w:pPr>
         <w:pStyle w:val="berschrift2"/>
       </w:pPr>
-      <w:bookmarkStart w:id="20" w:name="_Toc433146893"/>
-      <w:r>
-        <w:t xml:space="preserve">4.4 </w:t>
-      </w:r>
-      <w:r>
-        <w:t>Ball</w:t>
-      </w:r>
-      <w:bookmarkEnd w:id="20"/>
+      <w:bookmarkStart w:id="22" w:name="_Toc433146896"/>
+      <w:r>
+        <w:t xml:space="preserve">4.7 </w:t>
+      </w:r>
+      <w:proofErr w:type="spellStart"/>
+      <w:r>
+        <w:t>TargetRectangle</w:t>
+      </w:r>
+      <w:bookmarkEnd w:id="22"/>
+      <w:proofErr w:type="spellEnd"/>
     </w:p>
     <w:p>
       <w:r>
         <w:t xml:space="preserve">Die Klasse </w:t>
       </w:r>
-      <w:r>
-        <w:rPr>
-          <w:b/>
-        </w:rPr>
-        <w:t>Ball</w:t>
-      </w:r>
-      <w:r>
-        <w:t xml:space="preserve"> entspricht der vom Katapult gefeuerten Kugel. Zusätzlich zu den in </w:t>
-      </w:r>
-      <w:r>
-        <w:rPr>
-          <w:b/>
-        </w:rPr>
-        <w:t>Circle</w:t>
-      </w:r>
-      <w:r>
-        <w:t xml:space="preserve"> definierten Attributen gibt es hier noch die Richtung der Kugel (</w:t>
-      </w:r>
-      <w:proofErr w:type="spellStart"/>
-      <w:r>
-        <w:rPr>
-          <w:b/>
-        </w:rPr>
-        <w:t>direction</w:t>
-      </w:r>
-      <w:proofErr w:type="spellEnd"/>
-      <w:r>
-        <w:t>), die Geschwindigkeit der Kugel (</w:t>
-      </w:r>
-      <w:proofErr w:type="spellStart"/>
-      <w:r>
-        <w:rPr>
-          <w:b/>
-        </w:rPr>
-        <w:t>speed</w:t>
-      </w:r>
-      <w:proofErr w:type="spellEnd"/>
-      <w:r>
-        <w:t>) und das Gewicht der Kugel (</w:t>
-      </w:r>
-      <w:proofErr w:type="spellStart"/>
-      <w:r>
-        <w:rPr>
-          <w:b/>
-        </w:rPr>
-        <w:t>weight</w:t>
-      </w:r>
-      <w:proofErr w:type="spellEnd"/>
-      <w:r>
-        <w:t xml:space="preserve">). Über die Methoden </w:t>
-      </w:r>
-      <w:proofErr w:type="spellStart"/>
-      <w:r>
-        <w:rPr>
-          <w:b/>
-        </w:rPr>
-        <w:t>speedUp</w:t>
-      </w:r>
-      <w:proofErr w:type="spellEnd"/>
-      <w:r>
-        <w:rPr>
-          <w:b/>
-        </w:rPr>
-        <w:t>( )</w:t>
-      </w:r>
-      <w:r>
-        <w:t xml:space="preserve">, sowie </w:t>
-      </w:r>
-      <w:proofErr w:type="spellStart"/>
-      <w:r>
-        <w:rPr>
-          <w:b/>
-        </w:rPr>
-        <w:t>speedDown</w:t>
-      </w:r>
-      <w:proofErr w:type="spellEnd"/>
-      <w:r>
-        <w:rPr>
-          <w:b/>
-        </w:rPr>
-        <w:t>( )</w:t>
-      </w:r>
-      <w:r>
-        <w:t>, kann die Geschwindigkeit der Kugel beeinflusst werden, ohne direkt auf den Wert zugreifen zu müssen.</w:t>
+      <w:proofErr w:type="spellStart"/>
+      <w:r>
+        <w:rPr>
+          <w:b/>
+        </w:rPr>
+        <w:t>TargetRectangle</w:t>
+      </w:r>
+      <w:proofErr w:type="spellEnd"/>
+      <w:r>
+        <w:rPr>
+          <w:b/>
+        </w:rPr>
+        <w:t xml:space="preserve"> </w:t>
+      </w:r>
+      <w:r>
+        <w:t xml:space="preserve">repräsentiert ein rechteckiges Ziel. Sie enthält die gleichen Attribute wie die Klasse </w:t>
+      </w:r>
+      <w:proofErr w:type="spellStart"/>
+      <w:r>
+        <w:rPr>
+          <w:b/>
+        </w:rPr>
+        <w:t>Rectangle</w:t>
+      </w:r>
+      <w:proofErr w:type="spellEnd"/>
+      <w:r>
+        <w:t>.</w:t>
       </w:r>
     </w:p>
     <w:p>
       <w:pPr>
         <w:pStyle w:val="berschrift2"/>
       </w:pPr>
-      <w:bookmarkStart w:id="21" w:name="_Toc433146894"/>
-      <w:r>
-        <w:t xml:space="preserve">4.5 </w:t>
-      </w:r>
-      <w:proofErr w:type="spellStart"/>
-      <w:r>
-        <w:t>TargetCircle</w:t>
-      </w:r>
-      <w:bookmarkEnd w:id="21"/>
-      <w:proofErr w:type="spellEnd"/>
-    </w:p>
-    <w:p>
-      <w:r>
-        <w:t xml:space="preserve">Die Klasse </w:t>
-      </w:r>
-      <w:proofErr w:type="spellStart"/>
-      <w:r>
-        <w:rPr>
-          <w:b/>
-        </w:rPr>
-        <w:t>TargetCircle</w:t>
-      </w:r>
-      <w:proofErr w:type="spellEnd"/>
-      <w:r>
-        <w:t xml:space="preserve"> repräsentiert ein kreisförmiges Ziel. Sie enthält die gleichen Attribute wie die Klasse </w:t>
-      </w:r>
-      <w:r>
-        <w:rPr>
-          <w:b/>
-        </w:rPr>
-        <w:t>Circle</w:t>
-      </w:r>
-      <w:r>
-        <w:t>.</w:t>
-      </w:r>
-    </w:p>
-    <w:p>
-      <w:pPr>
-        <w:pStyle w:val="berschrift2"/>
-      </w:pPr>
-      <w:bookmarkStart w:id="22" w:name="_Toc433146895"/>
-      <w:r>
-        <w:t xml:space="preserve">4.6 </w:t>
-      </w:r>
-      <w:proofErr w:type="spellStart"/>
-      <w:r>
-        <w:t>Rectangle</w:t>
-      </w:r>
-      <w:bookmarkEnd w:id="22"/>
-      <w:proofErr w:type="spellEnd"/>
-      <w:r>
-        <w:t xml:space="preserve"> </w:t>
-      </w:r>
-    </w:p>
-    <w:p>
-      <w:r>
-        <w:t xml:space="preserve">Die Klasse </w:t>
-      </w:r>
-      <w:proofErr w:type="spellStart"/>
-      <w:r>
-        <w:rPr>
-          <w:b/>
-        </w:rPr>
-        <w:t>Rectangle</w:t>
-      </w:r>
-      <w:proofErr w:type="spellEnd"/>
-      <w:r>
-        <w:t xml:space="preserve"> entspricht einem rechteckigen Hindernis. Über die Methode </w:t>
-      </w:r>
-      <w:proofErr w:type="spellStart"/>
-      <w:r>
-        <w:rPr>
-          <w:b/>
-        </w:rPr>
-        <w:t>getBorders</w:t>
-      </w:r>
-      <w:proofErr w:type="spellEnd"/>
-      <w:r>
-        <w:rPr>
-          <w:b/>
-        </w:rPr>
-        <w:t>( )</w:t>
-      </w:r>
-      <w:r>
-        <w:t xml:space="preserve"> werden näherungsweise alle Punkte zurückgeliefert, die auf dem Hindernis liegen.</w:t>
-      </w:r>
-    </w:p>
-    <w:p>
-      <w:pPr>
-        <w:pStyle w:val="berschrift2"/>
-      </w:pPr>
-      <w:bookmarkStart w:id="23" w:name="_Toc433146896"/>
-      <w:r>
-        <w:t xml:space="preserve">4.7 </w:t>
-      </w:r>
-      <w:proofErr w:type="spellStart"/>
-      <w:r>
-        <w:t>TargetRectangle</w:t>
+      <w:bookmarkStart w:id="23" w:name="_Toc433146897"/>
+      <w:r>
+        <w:t xml:space="preserve">4.8 </w:t>
+      </w:r>
+      <w:proofErr w:type="spellStart"/>
+      <w:r>
+        <w:t>Catapult</w:t>
       </w:r>
       <w:bookmarkEnd w:id="23"/>
-      <w:proofErr w:type="spellEnd"/>
-    </w:p>
-    <w:p>
-      <w:r>
-        <w:t xml:space="preserve">Die Klasse </w:t>
-      </w:r>
-      <w:proofErr w:type="spellStart"/>
-      <w:r>
-        <w:rPr>
-          <w:b/>
-        </w:rPr>
-        <w:t>TargetRectangle</w:t>
-      </w:r>
-      <w:proofErr w:type="spellEnd"/>
-      <w:r>
-        <w:rPr>
-          <w:b/>
-        </w:rPr>
-        <w:t xml:space="preserve"> </w:t>
-      </w:r>
-      <w:r>
-        <w:t xml:space="preserve">repräsentiert ein rechteckiges Ziel. Sie enthält die gleichen Attribute wie die Klasse </w:t>
-      </w:r>
-      <w:proofErr w:type="spellStart"/>
-      <w:r>
-        <w:rPr>
-          <w:b/>
-        </w:rPr>
-        <w:t>Rectangle</w:t>
-      </w:r>
-      <w:proofErr w:type="spellEnd"/>
-      <w:r>
-        <w:t>.</w:t>
-      </w:r>
-    </w:p>
-    <w:p>
-      <w:pPr>
-        <w:pStyle w:val="berschrift2"/>
-      </w:pPr>
-      <w:bookmarkStart w:id="24" w:name="_Toc433146897"/>
-      <w:r>
-        <w:t xml:space="preserve">4.8 </w:t>
-      </w:r>
-      <w:proofErr w:type="spellStart"/>
-      <w:r>
-        <w:t>Catapult</w:t>
-      </w:r>
-      <w:bookmarkEnd w:id="24"/>
       <w:proofErr w:type="spellEnd"/>
     </w:p>
     <w:p>
@@ -3696,66 +3694,13 @@
       <w:pPr>
         <w:pStyle w:val="berschrift1"/>
       </w:pPr>
-      <w:bookmarkStart w:id="25" w:name="_Toc433146898"/>
+      <w:bookmarkStart w:id="24" w:name="_Toc433146898"/>
       <w:r>
         <w:t xml:space="preserve">5 </w:t>
       </w:r>
-      <w:proofErr w:type="spellStart"/>
-      <w:r>
-        <w:t>DragTrajectory</w:t>
-      </w:r>
-      <w:bookmarkEnd w:id="25"/>
-      <w:proofErr w:type="spellEnd"/>
-    </w:p>
-    <w:p>
-      <w:proofErr w:type="spellStart"/>
-      <w:r>
-        <w:rPr>
-          <w:b/>
-        </w:rPr>
-        <w:t>calculatePositions</w:t>
-      </w:r>
-      <w:proofErr w:type="spellEnd"/>
-      <w:r>
-        <w:t xml:space="preserve">() </w:t>
-      </w:r>
-      <w:proofErr w:type="gramStart"/>
-      <w:r>
-        <w:t>berechnet</w:t>
-      </w:r>
-      <w:proofErr w:type="gramEnd"/>
-      <w:r>
-        <w:t xml:space="preserve"> die einzelnen Positionen der Flugbahn, die dann in </w:t>
-      </w:r>
-      <w:proofErr w:type="spellStart"/>
-      <w:r>
-        <w:rPr>
-          <w:b/>
-        </w:rPr>
-        <w:t>mPositions</w:t>
-      </w:r>
-      <w:proofErr w:type="spellEnd"/>
-      <w:r>
-        <w:t xml:space="preserve"> gespeichert werden.</w:t>
-      </w:r>
-    </w:p>
-    <w:p>
-      <w:r>
-        <w:t xml:space="preserve">Alternativ kann man die Positionen in einem Path zusammenfassen, entlang dessen dann die Kugel fliegt, je nachdem, wie die Animation am Ende ausgeführt wird (über </w:t>
-      </w:r>
-      <w:proofErr w:type="spellStart"/>
-      <w:r>
-        <w:t>PathTransition</w:t>
-      </w:r>
-      <w:proofErr w:type="spellEnd"/>
-      <w:r>
-        <w:t>?)</w:t>
-      </w:r>
-      <w:r>
-        <w:t>.</w:t>
-      </w:r>
-      <w:r>
-        <w:t xml:space="preserve"> In dem Fall kann die Klasse auch statisch werden.</w:t>
+      <w:bookmarkEnd w:id="24"/>
+      <w:r>
+        <w:t>Flugbahn mit Luftwiderstand</w:t>
       </w:r>
     </w:p>
     <w:p>
@@ -3825,9 +3770,10 @@
         <w:t xml:space="preserve"> von Form des Körpers</w:t>
       </w:r>
     </w:p>
-    <w:p/>
-    <w:p/>
-    <w:p/>
+    <w:p>
+      <w:bookmarkStart w:id="25" w:name="_GoBack"/>
+      <w:bookmarkEnd w:id="25"/>
+    </w:p>
     <w:sectPr>
       <w:pgSz w:w="11906" w:h="16838"/>
       <w:pgMar w:top="1417" w:right="1417" w:bottom="1134" w:left="1417" w:header="708" w:footer="708" w:gutter="0"/>
@@ -3839,8 +3785,8 @@
 </file>
 
 <file path=word/numbering.xml><?xml version="1.0" encoding="utf-8"?>
-<w:numbering xmlns:wpc="http://schemas.microsoft.com/office/word/2010/wordprocessingCanvas" xmlns:mc="http://schemas.openxmlformats.org/markup-compatibility/2006" xmlns:o="urn:schemas-microsoft-com:office:office" xmlns:r="http://schemas.openxmlformats.org/officeDocument/2006/relationships" xmlns:m="http://schemas.openxmlformats.org/officeDocument/2006/math" xmlns:v="urn:schemas-microsoft-com:vml" xmlns:wp14="http://schemas.microsoft.com/office/word/2010/wordprocessingDrawing" xmlns:wp="http://schemas.openxmlformats.org/drawingml/2006/wordprocessingDrawing" xmlns:w10="urn:schemas-microsoft-com:office:word" xmlns:w="http://schemas.openxmlformats.org/wordprocessingml/2006/main" xmlns:w14="http://schemas.microsoft.com/office/word/2010/wordml" xmlns:wpg="http://schemas.microsoft.com/office/word/2010/wordprocessingGroup" xmlns:wpi="http://schemas.microsoft.com/office/word/2010/wordprocessingInk" xmlns:wne="http://schemas.microsoft.com/office/word/2006/wordml" xmlns:wps="http://schemas.microsoft.com/office/word/2010/wordprocessingShape" mc:Ignorable="w14 wp14">
-  <w:abstractNum w:abstractNumId="0">
+<w:numbering xmlns:wpc="http://schemas.microsoft.com/office/word/2010/wordprocessingCanvas" xmlns:mc="http://schemas.openxmlformats.org/markup-compatibility/2006" xmlns:o="urn:schemas-microsoft-com:office:office" xmlns:r="http://schemas.openxmlformats.org/officeDocument/2006/relationships" xmlns:m="http://schemas.openxmlformats.org/officeDocument/2006/math" xmlns:v="urn:schemas-microsoft-com:vml" xmlns:wp14="http://schemas.microsoft.com/office/word/2010/wordprocessingDrawing" xmlns:wp="http://schemas.openxmlformats.org/drawingml/2006/wordprocessingDrawing" xmlns:w10="urn:schemas-microsoft-com:office:word" xmlns:w="http://schemas.openxmlformats.org/wordprocessingml/2006/main" xmlns:w14="http://schemas.microsoft.com/office/word/2010/wordml" xmlns:w15="http://schemas.microsoft.com/office/word/2012/wordml" xmlns:wpg="http://schemas.microsoft.com/office/word/2010/wordprocessingGroup" xmlns:wpi="http://schemas.microsoft.com/office/word/2010/wordprocessingInk" xmlns:wne="http://schemas.microsoft.com/office/word/2006/wordml" xmlns:wps="http://schemas.microsoft.com/office/word/2010/wordprocessingShape" mc:Ignorable="w14 w15 wp14">
+  <w:abstractNum w:abstractNumId="0" w15:restartNumberingAfterBreak="0">
     <w:nsid w:val="45911CA8"/>
     <w:multiLevelType w:val="hybridMultilevel"/>
     <w:tmpl w:val="0DCEEE84"/>
@@ -3953,7 +3899,7 @@
       </w:rPr>
     </w:lvl>
   </w:abstractNum>
-  <w:abstractNum w:abstractNumId="1">
+  <w:abstractNum w:abstractNumId="1" w15:restartNumberingAfterBreak="0">
     <w:nsid w:val="50FF09A2"/>
     <w:multiLevelType w:val="hybridMultilevel"/>
     <w:tmpl w:val="61987E90"/>
@@ -4066,7 +4012,7 @@
       </w:rPr>
     </w:lvl>
   </w:abstractNum>
-  <w:abstractNum w:abstractNumId="2">
+  <w:abstractNum w:abstractNumId="2" w15:restartNumberingAfterBreak="0">
     <w:nsid w:val="54592C98"/>
     <w:multiLevelType w:val="hybridMultilevel"/>
     <w:tmpl w:val="1F2C4E8C"/>
@@ -4152,7 +4098,7 @@
       </w:pPr>
     </w:lvl>
   </w:abstractNum>
-  <w:abstractNum w:abstractNumId="3">
+  <w:abstractNum w:abstractNumId="3" w15:restartNumberingAfterBreak="0">
     <w:nsid w:val="6BDF266C"/>
     <w:multiLevelType w:val="hybridMultilevel"/>
     <w:tmpl w:val="7AFA5236"/>
@@ -4254,7 +4200,7 @@
 </file>
 
 <file path=word/styles.xml><?xml version="1.0" encoding="utf-8"?>
-<w:styles xmlns:mc="http://schemas.openxmlformats.org/markup-compatibility/2006" xmlns:r="http://schemas.openxmlformats.org/officeDocument/2006/relationships" xmlns:w="http://schemas.openxmlformats.org/wordprocessingml/2006/main" xmlns:w14="http://schemas.microsoft.com/office/word/2010/wordml" mc:Ignorable="w14">
+<w:styles xmlns:mc="http://schemas.openxmlformats.org/markup-compatibility/2006" xmlns:r="http://schemas.openxmlformats.org/officeDocument/2006/relationships" xmlns:w="http://schemas.openxmlformats.org/wordprocessingml/2006/main" xmlns:w14="http://schemas.microsoft.com/office/word/2010/wordml" xmlns:w15="http://schemas.microsoft.com/office/word/2012/wordml" mc:Ignorable="w14 w15">
   <w:docDefaults>
     <w:rPrDefault>
       <w:rPr>
@@ -4270,530 +4216,378 @@
       </w:pPr>
     </w:pPrDefault>
   </w:docDefaults>
-  <w:latentStyles w:defLockedState="0" w:defUIPriority="99" w:defSemiHidden="1" w:defUnhideWhenUsed="1" w:defQFormat="0" w:count="267">
-    <w:lsdException w:name="Normal" w:semiHidden="0" w:uiPriority="0" w:unhideWhenUsed="0" w:qFormat="1"/>
-    <w:lsdException w:name="heading 1" w:semiHidden="0" w:uiPriority="9" w:unhideWhenUsed="0" w:qFormat="1"/>
-    <w:lsdException w:name="heading 2" w:uiPriority="9" w:qFormat="1"/>
-    <w:lsdException w:name="heading 3" w:uiPriority="9" w:qFormat="1"/>
-    <w:lsdException w:name="heading 4" w:uiPriority="9" w:qFormat="1"/>
-    <w:lsdException w:name="heading 5" w:uiPriority="9" w:qFormat="1"/>
-    <w:lsdException w:name="heading 6" w:uiPriority="9" w:qFormat="1"/>
-    <w:lsdException w:name="heading 7" w:uiPriority="9" w:qFormat="1"/>
-    <w:lsdException w:name="heading 8" w:uiPriority="9" w:qFormat="1"/>
-    <w:lsdException w:name="heading 9" w:uiPriority="9" w:qFormat="1"/>
-    <w:lsdException w:name="toc 1" w:uiPriority="39"/>
-    <w:lsdException w:name="toc 2" w:uiPriority="39"/>
-    <w:lsdException w:name="toc 3" w:uiPriority="39"/>
-    <w:lsdException w:name="toc 4" w:uiPriority="39"/>
-    <w:lsdException w:name="toc 5" w:uiPriority="39"/>
-    <w:lsdException w:name="toc 6" w:uiPriority="39"/>
-    <w:lsdException w:name="toc 7" w:uiPriority="39"/>
-    <w:lsdException w:name="toc 8" w:uiPriority="39"/>
-    <w:lsdException w:name="toc 9" w:uiPriority="39"/>
-    <w:lsdException w:name="caption" w:uiPriority="35" w:qFormat="1"/>
-    <w:lsdException w:name="Title" w:semiHidden="0" w:uiPriority="10" w:unhideWhenUsed="0" w:qFormat="1"/>
-    <w:lsdException w:name="Default Paragraph Font" w:uiPriority="1"/>
-    <w:lsdException w:name="Subtitle" w:semiHidden="0" w:uiPriority="11" w:unhideWhenUsed="0" w:qFormat="1"/>
-    <w:lsdException w:name="Strong" w:semiHidden="0" w:uiPriority="22" w:unhideWhenUsed="0" w:qFormat="1"/>
-    <w:lsdException w:name="Emphasis" w:semiHidden="0" w:uiPriority="20" w:unhideWhenUsed="0" w:qFormat="1"/>
-    <w:lsdException w:name="Table Grid" w:semiHidden="0" w:uiPriority="39" w:unhideWhenUsed="0"/>
-    <w:lsdException w:name="Placeholder Text" w:unhideWhenUsed="0"/>
-    <w:lsdException w:name="No Spacing" w:semiHidden="0" w:uiPriority="1" w:unhideWhenUsed="0" w:qFormat="1"/>
-    <w:lsdException w:name="Light Shading" w:semiHidden="0" w:uiPriority="60" w:unhideWhenUsed="0"/>
-    <w:lsdException w:name="Light List" w:semiHidden="0" w:uiPriority="61" w:unhideWhenUsed="0"/>
-    <w:lsdException w:name="Light Grid" w:semiHidden="0" w:uiPriority="62" w:unhideWhenUsed="0"/>
-    <w:lsdException w:name="Medium Shading 1" w:semiHidden="0" w:uiPriority="63" w:unhideWhenUsed="0"/>
-    <w:lsdException w:name="Medium Shading 2" w:semiHidden="0" w:uiPriority="64" w:unhideWhenUsed="0"/>
-    <w:lsdException w:name="Medium List 1" w:semiHidden="0" w:uiPriority="65" w:unhideWhenUsed="0"/>
-    <w:lsdException w:name="Medium List 2" w:semiHidden="0" w:uiPriority="66" w:unhideWhenUsed="0"/>
-    <w:lsdException w:name="Medium Grid 1" w:semiHidden="0" w:uiPriority="67" w:unhideWhenUsed="0"/>
-    <w:lsdException w:name="Medium Grid 2" w:semiHidden="0" w:uiPriority="68" w:unhideWhenUsed="0"/>
-    <w:lsdException w:name="Medium Grid 3" w:semiHidden="0" w:uiPriority="69" w:unhideWhenUsed="0"/>
-    <w:lsdException w:name="Dark List" w:semiHidden="0" w:uiPriority="70" w:unhideWhenUsed="0"/>
-    <w:lsdException w:name="Colorful Shading" w:semiHidden="0" w:uiPriority="71" w:unhideWhenUsed="0"/>
-    <w:lsdException w:name="Colorful List" w:semiHidden="0" w:uiPriority="72" w:unhideWhenUsed="0"/>
-    <w:lsdException w:name="Colorful Grid" w:semiHidden="0" w:uiPriority="73" w:unhideWhenUsed="0"/>
-    <w:lsdException w:name="Light Shading Accent 1" w:semiHidden="0" w:uiPriority="60" w:unhideWhenUsed="0"/>
-    <w:lsdException w:name="Light List Accent 1" w:semiHidden="0" w:uiPriority="61" w:unhideWhenUsed="0"/>
-    <w:lsdException w:name="Light Grid Accent 1" w:semiHidden="0" w:uiPriority="62" w:unhideWhenUsed="0"/>
-    <w:lsdException w:name="Medium Shading 1 Accent 1" w:semiHidden="0" w:uiPriority="63" w:unhideWhenUsed="0"/>
-    <w:lsdException w:name="Medium Shading 2 Accent 1" w:semiHidden="0" w:uiPriority="64" w:unhideWhenUsed="0"/>
-    <w:lsdException w:name="Medium List 1 Accent 1" w:semiHidden="0" w:uiPriority="65" w:unhideWhenUsed="0"/>
-    <w:lsdException w:name="Revision" w:unhideWhenUsed="0"/>
-    <w:lsdException w:name="List Paragraph" w:semiHidden="0" w:uiPriority="34" w:unhideWhenUsed="0" w:qFormat="1"/>
-    <w:lsdException w:name="Quote" w:semiHidden="0" w:uiPriority="29" w:unhideWhenUsed="0" w:qFormat="1"/>
-    <w:lsdException w:name="Intense Quote" w:semiHidden="0" w:uiPriority="30" w:unhideWhenUsed="0" w:qFormat="1"/>
-    <w:lsdException w:name="Medium List 2 Accent 1" w:semiHidden="0" w:uiPriority="66" w:unhideWhenUsed="0"/>
-    <w:lsdException w:name="Medium Grid 1 Accent 1" w:semiHidden="0" w:uiPriority="67" w:unhideWhenUsed="0"/>
-    <w:lsdException w:name="Medium Grid 2 Accent 1" w:semiHidden="0" w:uiPriority="68" w:unhideWhenUsed="0"/>
-    <w:lsdException w:name="Medium Grid 3 Accent 1" w:semiHidden="0" w:uiPriority="69" w:unhideWhenUsed="0"/>
-    <w:lsdException w:name="Dark List Accent 1" w:semiHidden="0" w:uiPriority="70" w:unhideWhenUsed="0"/>
-    <w:lsdException w:name="Colorful Shading Accent 1" w:semiHidden="0" w:uiPriority="71" w:unhideWhenUsed="0"/>
-    <w:lsdException w:name="Colorful List Accent 1" w:semiHidden="0" w:uiPriority="72" w:unhideWhenUsed="0"/>
-    <w:lsdException w:name="Colorful Grid Accent 1" w:semiHidden="0" w:uiPriority="73" w:unhideWhenUsed="0"/>
-    <w:lsdException w:name="Light Shading Accent 2" w:semiHidden="0" w:uiPriority="60" w:unhideWhenUsed="0"/>
-    <w:lsdException w:name="Light List Accent 2" w:semiHidden="0" w:uiPriority="61" w:unhideWhenUsed="0"/>
-    <w:lsdException w:name="Light Grid Accent 2" w:semiHidden="0" w:uiPriority="62" w:unhideWhenUsed="0"/>
-    <w:lsdException w:name="Medium Shading 1 Accent 2" w:semiHidden="0" w:uiPriority="63" w:unhideWhenUsed="0"/>
-    <w:lsdException w:name="Medium Shading 2 Accent 2" w:semiHidden="0" w:uiPriority="64" w:unhideWhenUsed="0"/>
-    <w:lsdException w:name="Medium List 1 Accent 2" w:semiHidden="0" w:uiPriority="65" w:unhideWhenUsed="0"/>
-    <w:lsdException w:name="Medium List 2 Accent 2" w:semiHidden="0" w:uiPriority="66" w:unhideWhenUsed="0"/>
-    <w:lsdException w:name="Medium Grid 1 Accent 2" w:semiHidden="0" w:uiPriority="67" w:unhideWhenUsed="0"/>
-    <w:lsdException w:name="Medium Grid 2 Accent 2" w:semiHidden="0" w:uiPriority="68" w:unhideWhenUsed="0"/>
-    <w:lsdException w:name="Medium Grid 3 Accent 2" w:semiHidden="0" w:uiPriority="69" w:unhideWhenUsed="0"/>
-    <w:lsdException w:name="Dark List Accent 2" w:semiHidden="0" w:uiPriority="70" w:unhideWhenUsed="0"/>
-    <w:lsdException w:name="Colorful Shading Accent 2" w:semiHidden="0" w:uiPriority="71" w:unhideWhenUsed="0"/>
-    <w:lsdException w:name="Colorful List Accent 2" w:semiHidden="0" w:uiPriority="72" w:unhideWhenUsed="0"/>
-    <w:lsdException w:name="Colorful Grid Accent 2" w:semiHidden="0" w:uiPriority="73" w:unhideWhenUsed="0"/>
-    <w:lsdException w:name="Light Shading Accent 3" w:semiHidden="0" w:uiPriority="60" w:unhideWhenUsed="0"/>
-    <w:lsdException w:name="Light List Accent 3" w:semiHidden="0" w:uiPriority="61" w:unhideWhenUsed="0"/>
-    <w:lsdException w:name="Light Grid Accent 3" w:semiHidden="0" w:uiPriority="62" w:unhideWhenUsed="0"/>
-    <w:lsdException w:name="Medium Shading 1 Accent 3" w:semiHidden="0" w:uiPriority="63" w:unhideWhenUsed="0"/>
-    <w:lsdException w:name="Medium Shading 2 Accent 3" w:semiHidden="0" w:uiPriority="64" w:unhideWhenUsed="0"/>
-    <w:lsdException w:name="Medium List 1 Accent 3" w:semiHidden="0" w:uiPriority="65" w:unhideWhenUsed="0"/>
-    <w:lsdException w:name="Medium List 2 Accent 3" w:semiHidden="0" w:uiPriority="66" w:unhideWhenUsed="0"/>
-    <w:lsdException w:name="Medium Grid 1 Accent 3" w:semiHidden="0" w:uiPriority="67" w:unhideWhenUsed="0"/>
-    <w:lsdException w:name="Medium Grid 2 Accent 3" w:semiHidden="0" w:uiPriority="68" w:unhideWhenUsed="0"/>
-    <w:lsdException w:name="Medium Grid 3 Accent 3" w:semiHidden="0" w:uiPriority="69" w:unhideWhenUsed="0"/>
-    <w:lsdException w:name="Dark List Accent 3" w:semiHidden="0" w:uiPriority="70" w:unhideWhenUsed="0"/>
-    <w:lsdException w:name="Colorful Shading Accent 3" w:semiHidden="0" w:uiPriority="71" w:unhideWhenUsed="0"/>
-    <w:lsdException w:name="Colorful List Accent 3" w:semiHidden="0" w:uiPriority="72" w:unhideWhenUsed="0"/>
-    <w:lsdException w:name="Colorful Grid Accent 3" w:semiHidden="0" w:uiPriority="73" w:unhideWhenUsed="0"/>
-    <w:lsdException w:name="Light Shading Accent 4" w:semiHidden="0" w:uiPriority="60" w:unhideWhenUsed="0"/>
-    <w:lsdException w:name="Light List Accent 4" w:semiHidden="0" w:uiPriority="61" w:unhideWhenUsed="0"/>
-    <w:lsdException w:name="Light Grid Accent 4" w:semiHidden="0" w:uiPriority="62" w:unhideWhenUsed="0"/>
-    <w:lsdException w:name="Medium Shading 1 Accent 4" w:semiHidden="0" w:uiPriority="63" w:unhideWhenUsed="0"/>
-    <w:lsdException w:name="Medium Shading 2 Accent 4" w:semiHidden="0" w:uiPriority="64" w:unhideWhenUsed="0"/>
-    <w:lsdException w:name="Medium List 1 Accent 4" w:semiHidden="0" w:uiPriority="65" w:unhideWhenUsed="0"/>
-    <w:lsdException w:name="Medium List 2 Accent 4" w:semiHidden="0" w:uiPriority="66" w:unhideWhenUsed="0"/>
-    <w:lsdException w:name="Medium Grid 1 Accent 4" w:semiHidden="0" w:uiPriority="67" w:unhideWhenUsed="0"/>
-    <w:lsdException w:name="Medium Grid 2 Accent 4" w:semiHidden="0" w:uiPriority="68" w:unhideWhenUsed="0"/>
-    <w:lsdException w:name="Medium Grid 3 Accent 4" w:semiHidden="0" w:uiPriority="69" w:unhideWhenUsed="0"/>
-    <w:lsdException w:name="Dark List Accent 4" w:semiHidden="0" w:uiPriority="70" w:unhideWhenUsed="0"/>
-    <w:lsdException w:name="Colorful Shading Accent 4" w:semiHidden="0" w:uiPriority="71" w:unhideWhenUsed="0"/>
-    <w:lsdException w:name="Colorful List Accent 4" w:semiHidden="0" w:uiPriority="72" w:unhideWhenUsed="0"/>
-    <w:lsdException w:name="Colorful Grid Accent 4" w:semiHidden="0" w:uiPriority="73" w:unhideWhenUsed="0"/>
-    <w:lsdException w:name="Light Shading Accent 5" w:semiHidden="0" w:uiPriority="60" w:unhideWhenUsed="0"/>
-    <w:lsdException w:name="Light List Accent 5" w:semiHidden="0" w:uiPriority="61" w:unhideWhenUsed="0"/>
-    <w:lsdException w:name="Light Grid Accent 5" w:semiHidden="0" w:uiPriority="62" w:unhideWhenUsed="0"/>
-    <w:lsdException w:name="Medium Shading 1 Accent 5" w:semiHidden="0" w:uiPriority="63" w:unhideWhenUsed="0"/>
-    <w:lsdException w:name="Medium Shading 2 Accent 5" w:semiHidden="0" w:uiPriority="64" w:unhideWhenUsed="0"/>
-    <w:lsdException w:name="Medium List 1 Accent 5" w:semiHidden="0" w:uiPriority="65" w:unhideWhenUsed="0"/>
-    <w:lsdException w:name="Medium List 2 Accent 5" w:semiHidden="0" w:uiPriority="66" w:unhideWhenUsed="0"/>
-    <w:lsdException w:name="Medium Grid 1 Accent 5" w:semiHidden="0" w:uiPriority="67" w:unhideWhenUsed="0"/>
-    <w:lsdException w:name="Medium Grid 2 Accent 5" w:semiHidden="0" w:uiPriority="68" w:unhideWhenUsed="0"/>
-    <w:lsdException w:name="Medium Grid 3 Accent 5" w:semiHidden="0" w:uiPriority="69" w:unhideWhenUsed="0"/>
-    <w:lsdException w:name="Dark List Accent 5" w:semiHidden="0" w:uiPriority="70" w:unhideWhenUsed="0"/>
-    <w:lsdException w:name="Colorful Shading Accent 5" w:semiHidden="0" w:uiPriority="71" w:unhideWhenUsed="0"/>
-    <w:lsdException w:name="Colorful List Accent 5" w:semiHidden="0" w:uiPriority="72" w:unhideWhenUsed="0"/>
-    <w:lsdException w:name="Colorful Grid Accent 5" w:semiHidden="0" w:uiPriority="73" w:unhideWhenUsed="0"/>
-    <w:lsdException w:name="Light Shading Accent 6" w:semiHidden="0" w:uiPriority="60" w:unhideWhenUsed="0"/>
-    <w:lsdException w:name="Light List Accent 6" w:semiHidden="0" w:uiPriority="61" w:unhideWhenUsed="0"/>
-    <w:lsdException w:name="Light Grid Accent 6" w:semiHidden="0" w:uiPriority="62" w:unhideWhenUsed="0"/>
-    <w:lsdException w:name="Medium Shading 1 Accent 6" w:semiHidden="0" w:uiPriority="63" w:unhideWhenUsed="0"/>
-    <w:lsdException w:name="Medium Shading 2 Accent 6" w:semiHidden="0" w:uiPriority="64" w:unhideWhenUsed="0"/>
-    <w:lsdException w:name="Medium List 1 Accent 6" w:semiHidden="0" w:uiPriority="65" w:unhideWhenUsed="0"/>
-    <w:lsdException w:name="Medium List 2 Accent 6" w:semiHidden="0" w:uiPriority="66" w:unhideWhenUsed="0"/>
-    <w:lsdException w:name="Medium Grid 1 Accent 6" w:semiHidden="0" w:uiPriority="67" w:unhideWhenUsed="0"/>
-    <w:lsdException w:name="Medium Grid 2 Accent 6" w:semiHidden="0" w:uiPriority="68" w:unhideWhenUsed="0"/>
-    <w:lsdException w:name="Medium Grid 3 Accent 6" w:semiHidden="0" w:uiPriority="69" w:unhideWhenUsed="0"/>
-    <w:lsdException w:name="Dark List Accent 6" w:semiHidden="0" w:uiPriority="70" w:unhideWhenUsed="0"/>
-    <w:lsdException w:name="Colorful Shading Accent 6" w:semiHidden="0" w:uiPriority="71" w:unhideWhenUsed="0"/>
-    <w:lsdException w:name="Colorful List Accent 6" w:semiHidden="0" w:uiPriority="72" w:unhideWhenUsed="0"/>
-    <w:lsdException w:name="Colorful Grid Accent 6" w:semiHidden="0" w:uiPriority="73" w:unhideWhenUsed="0"/>
-    <w:lsdException w:name="Subtle Emphasis" w:semiHidden="0" w:uiPriority="19" w:unhideWhenUsed="0" w:qFormat="1"/>
-    <w:lsdException w:name="Intense Emphasis" w:semiHidden="0" w:uiPriority="21" w:unhideWhenUsed="0" w:qFormat="1"/>
-    <w:lsdException w:name="Subtle Reference" w:semiHidden="0" w:uiPriority="31" w:unhideWhenUsed="0" w:qFormat="1"/>
-    <w:lsdException w:name="Intense Reference" w:semiHidden="0" w:uiPriority="32" w:unhideWhenUsed="0" w:qFormat="1"/>
-    <w:lsdException w:name="Book Title" w:semiHidden="0" w:uiPriority="33" w:unhideWhenUsed="0" w:qFormat="1"/>
-    <w:lsdException w:name="Bibliography" w:uiPriority="37"/>
-    <w:lsdException w:name="TOC Heading" w:uiPriority="39" w:qFormat="1"/>
-  </w:latentStyles>
-  <w:style w:type="paragraph" w:default="1" w:styleId="Standard">
-    <w:name w:val="Normal"/>
-    <w:qFormat/>
-    <w:rsid w:val="00552845"/>
-  </w:style>
-  <w:style w:type="paragraph" w:styleId="berschrift1">
-    <w:name w:val="heading 1"/>
-    <w:basedOn w:val="Standard"/>
-    <w:next w:val="Standard"/>
-    <w:link w:val="berschrift1Zchn"/>
-    <w:uiPriority w:val="9"/>
-    <w:qFormat/>
-    <w:rsid w:val="00552845"/>
-    <w:pPr>
-      <w:keepNext/>
-      <w:keepLines/>
-      <w:spacing w:before="240" w:after="0"/>
-      <w:outlineLvl w:val="0"/>
-    </w:pPr>
-    <w:rPr>
-      <w:rFonts w:asciiTheme="majorHAnsi" w:eastAsiaTheme="majorEastAsia" w:hAnsiTheme="majorHAnsi" w:cstheme="majorBidi"/>
-      <w:color w:val="2E74B5" w:themeColor="accent1" w:themeShade="BF"/>
-      <w:sz w:val="32"/>
-      <w:szCs w:val="32"/>
-    </w:rPr>
-  </w:style>
-  <w:style w:type="paragraph" w:styleId="berschrift2">
-    <w:name w:val="heading 2"/>
-    <w:basedOn w:val="Standard"/>
-    <w:next w:val="Standard"/>
-    <w:link w:val="berschrift2Zchn"/>
-    <w:uiPriority w:val="9"/>
-    <w:unhideWhenUsed/>
-    <w:qFormat/>
-    <w:rsid w:val="00552845"/>
-    <w:pPr>
-      <w:keepNext/>
-      <w:keepLines/>
-      <w:spacing w:before="40" w:after="0"/>
-      <w:outlineLvl w:val="1"/>
-    </w:pPr>
-    <w:rPr>
-      <w:rFonts w:asciiTheme="majorHAnsi" w:eastAsiaTheme="majorEastAsia" w:hAnsiTheme="majorHAnsi" w:cstheme="majorBidi"/>
-      <w:color w:val="2E74B5" w:themeColor="accent1" w:themeShade="BF"/>
-      <w:sz w:val="26"/>
-      <w:szCs w:val="26"/>
-    </w:rPr>
-  </w:style>
-  <w:style w:type="character" w:default="1" w:styleId="Absatz-Standardschriftart">
-    <w:name w:val="Default Paragraph Font"/>
-    <w:uiPriority w:val="1"/>
-    <w:semiHidden/>
-    <w:unhideWhenUsed/>
-  </w:style>
-  <w:style w:type="table" w:default="1" w:styleId="NormaleTabelle">
-    <w:name w:val="Normal Table"/>
-    <w:uiPriority w:val="99"/>
-    <w:semiHidden/>
-    <w:unhideWhenUsed/>
-    <w:tblPr>
-      <w:tblInd w:w="0" w:type="dxa"/>
-      <w:tblCellMar>
-        <w:top w:w="0" w:type="dxa"/>
-        <w:left w:w="108" w:type="dxa"/>
-        <w:bottom w:w="0" w:type="dxa"/>
-        <w:right w:w="108" w:type="dxa"/>
-      </w:tblCellMar>
-    </w:tblPr>
-  </w:style>
-  <w:style w:type="numbering" w:default="1" w:styleId="KeineListe">
-    <w:name w:val="No List"/>
-    <w:uiPriority w:val="99"/>
-    <w:semiHidden/>
-    <w:unhideWhenUsed/>
-  </w:style>
-  <w:style w:type="paragraph" w:styleId="Listenabsatz">
-    <w:name w:val="List Paragraph"/>
-    <w:basedOn w:val="Standard"/>
-    <w:uiPriority w:val="34"/>
-    <w:qFormat/>
-    <w:rsid w:val="00552845"/>
-    <w:pPr>
-      <w:ind w:left="720"/>
-      <w:contextualSpacing/>
-    </w:pPr>
-  </w:style>
-  <w:style w:type="character" w:customStyle="1" w:styleId="berschrift1Zchn">
-    <w:name w:val="Überschrift 1 Zchn"/>
-    <w:basedOn w:val="Absatz-Standardschriftart"/>
-    <w:link w:val="berschrift1"/>
-    <w:uiPriority w:val="9"/>
-    <w:rsid w:val="00552845"/>
-    <w:rPr>
-      <w:rFonts w:asciiTheme="majorHAnsi" w:eastAsiaTheme="majorEastAsia" w:hAnsiTheme="majorHAnsi" w:cstheme="majorBidi"/>
-      <w:color w:val="2E74B5" w:themeColor="accent1" w:themeShade="BF"/>
-      <w:sz w:val="32"/>
-      <w:szCs w:val="32"/>
-    </w:rPr>
-  </w:style>
-  <w:style w:type="character" w:customStyle="1" w:styleId="berschrift2Zchn">
-    <w:name w:val="Überschrift 2 Zchn"/>
-    <w:basedOn w:val="Absatz-Standardschriftart"/>
-    <w:link w:val="berschrift2"/>
-    <w:uiPriority w:val="9"/>
-    <w:rsid w:val="00552845"/>
-    <w:rPr>
-      <w:rFonts w:asciiTheme="majorHAnsi" w:eastAsiaTheme="majorEastAsia" w:hAnsiTheme="majorHAnsi" w:cstheme="majorBidi"/>
-      <w:color w:val="2E74B5" w:themeColor="accent1" w:themeShade="BF"/>
-      <w:sz w:val="26"/>
-      <w:szCs w:val="26"/>
-    </w:rPr>
-  </w:style>
-  <w:style w:type="paragraph" w:styleId="Titel">
-    <w:name w:val="Title"/>
-    <w:basedOn w:val="Standard"/>
-    <w:next w:val="Standard"/>
-    <w:link w:val="TitelZchn"/>
-    <w:uiPriority w:val="10"/>
-    <w:qFormat/>
-    <w:rsid w:val="00E210A0"/>
-    <w:pPr>
-      <w:spacing w:after="0" w:line="240" w:lineRule="auto"/>
-      <w:contextualSpacing/>
-    </w:pPr>
-    <w:rPr>
-      <w:rFonts w:asciiTheme="majorHAnsi" w:eastAsiaTheme="majorEastAsia" w:hAnsiTheme="majorHAnsi" w:cstheme="majorBidi"/>
-      <w:spacing w:val="-10"/>
-      <w:kern w:val="28"/>
-      <w:sz w:val="56"/>
-      <w:szCs w:val="56"/>
-    </w:rPr>
-  </w:style>
-  <w:style w:type="character" w:customStyle="1" w:styleId="TitelZchn">
-    <w:name w:val="Titel Zchn"/>
-    <w:basedOn w:val="Absatz-Standardschriftart"/>
-    <w:link w:val="Titel"/>
-    <w:uiPriority w:val="10"/>
-    <w:rsid w:val="00E210A0"/>
-    <w:rPr>
-      <w:rFonts w:asciiTheme="majorHAnsi" w:eastAsiaTheme="majorEastAsia" w:hAnsiTheme="majorHAnsi" w:cstheme="majorBidi"/>
-      <w:spacing w:val="-10"/>
-      <w:kern w:val="28"/>
-      <w:sz w:val="56"/>
-      <w:szCs w:val="56"/>
-    </w:rPr>
-  </w:style>
-  <w:style w:type="paragraph" w:styleId="Inhaltsverzeichnisberschrift">
-    <w:name w:val="TOC Heading"/>
-    <w:basedOn w:val="berschrift1"/>
-    <w:next w:val="Standard"/>
-    <w:uiPriority w:val="39"/>
-    <w:unhideWhenUsed/>
-    <w:qFormat/>
-    <w:rsid w:val="009C5421"/>
-    <w:pPr>
-      <w:outlineLvl w:val="9"/>
-    </w:pPr>
-    <w:rPr>
-      <w:lang w:eastAsia="de-DE"/>
-    </w:rPr>
-  </w:style>
-  <w:style w:type="paragraph" w:styleId="Verzeichnis2">
-    <w:name w:val="toc 2"/>
-    <w:basedOn w:val="Standard"/>
-    <w:next w:val="Standard"/>
-    <w:autoRedefine/>
-    <w:uiPriority w:val="39"/>
-    <w:unhideWhenUsed/>
-    <w:rsid w:val="009C5421"/>
-    <w:pPr>
-      <w:spacing w:after="100"/>
-      <w:ind w:left="220"/>
-    </w:pPr>
-  </w:style>
-  <w:style w:type="character" w:styleId="Hyperlink">
-    <w:name w:val="Hyperlink"/>
-    <w:basedOn w:val="Absatz-Standardschriftart"/>
-    <w:uiPriority w:val="99"/>
-    <w:unhideWhenUsed/>
-    <w:rsid w:val="009C5421"/>
-    <w:rPr>
-      <w:color w:val="0563C1" w:themeColor="hyperlink"/>
-      <w:u w:val="single"/>
-    </w:rPr>
-  </w:style>
-  <w:style w:type="paragraph" w:styleId="Verzeichnis1">
-    <w:name w:val="toc 1"/>
-    <w:basedOn w:val="Standard"/>
-    <w:next w:val="Standard"/>
-    <w:autoRedefine/>
-    <w:uiPriority w:val="39"/>
-    <w:unhideWhenUsed/>
-    <w:rsid w:val="005D7EC9"/>
-    <w:pPr>
-      <w:spacing w:after="100"/>
-    </w:pPr>
-  </w:style>
-  <w:style w:type="paragraph" w:styleId="Sprechblasentext">
-    <w:name w:val="Balloon Text"/>
-    <w:basedOn w:val="Standard"/>
-    <w:link w:val="SprechblasentextZchn"/>
-    <w:uiPriority w:val="99"/>
-    <w:semiHidden/>
-    <w:unhideWhenUsed/>
-    <w:rsid w:val="00E82810"/>
-    <w:pPr>
-      <w:spacing w:after="0" w:line="240" w:lineRule="auto"/>
-    </w:pPr>
-    <w:rPr>
-      <w:rFonts w:ascii="Tahoma" w:hAnsi="Tahoma" w:cs="Tahoma"/>
-      <w:sz w:val="16"/>
-      <w:szCs w:val="16"/>
-    </w:rPr>
-  </w:style>
-  <w:style w:type="character" w:customStyle="1" w:styleId="SprechblasentextZchn">
-    <w:name w:val="Sprechblasentext Zchn"/>
-    <w:basedOn w:val="Absatz-Standardschriftart"/>
-    <w:link w:val="Sprechblasentext"/>
-    <w:uiPriority w:val="99"/>
-    <w:semiHidden/>
-    <w:rsid w:val="00E82810"/>
-    <w:rPr>
-      <w:rFonts w:ascii="Tahoma" w:hAnsi="Tahoma" w:cs="Tahoma"/>
-      <w:sz w:val="16"/>
-      <w:szCs w:val="16"/>
-    </w:rPr>
-  </w:style>
-</w:styles>
-</file>
-
-<file path=word/stylesWithEffects.xml><?xml version="1.0" encoding="utf-8"?>
-<w:styles xmlns:wpc="http://schemas.microsoft.com/office/word/2010/wordprocessingCanvas" xmlns:mc="http://schemas.openxmlformats.org/markup-compatibility/2006" xmlns:o="urn:schemas-microsoft-com:office:office" xmlns:r="http://schemas.openxmlformats.org/officeDocument/2006/relationships" xmlns:m="http://schemas.openxmlformats.org/officeDocument/2006/math" xmlns:v="urn:schemas-microsoft-com:vml" xmlns:wp14="http://schemas.microsoft.com/office/word/2010/wordprocessingDrawing" xmlns:wp="http://schemas.openxmlformats.org/drawingml/2006/wordprocessingDrawing" xmlns:w10="urn:schemas-microsoft-com:office:word" xmlns:w="http://schemas.openxmlformats.org/wordprocessingml/2006/main" xmlns:w14="http://schemas.microsoft.com/office/word/2010/wordml" xmlns:wpg="http://schemas.microsoft.com/office/word/2010/wordprocessingGroup" xmlns:wpi="http://schemas.microsoft.com/office/word/2010/wordprocessingInk" xmlns:wne="http://schemas.microsoft.com/office/word/2006/wordml" xmlns:wps="http://schemas.microsoft.com/office/word/2010/wordprocessingShape" mc:Ignorable="w14 wp14">
-  <w:docDefaults>
-    <w:rPrDefault>
-      <w:rPr>
-        <w:rFonts w:asciiTheme="minorHAnsi" w:eastAsiaTheme="minorHAnsi" w:hAnsiTheme="minorHAnsi" w:cstheme="minorBidi"/>
-        <w:sz w:val="22"/>
-        <w:szCs w:val="22"/>
-        <w:lang w:val="de-DE" w:eastAsia="en-US" w:bidi="ar-SA"/>
-      </w:rPr>
-    </w:rPrDefault>
-    <w:pPrDefault>
-      <w:pPr>
-        <w:spacing w:after="160" w:line="259" w:lineRule="auto"/>
-      </w:pPr>
-    </w:pPrDefault>
-  </w:docDefaults>
-  <w:latentStyles w:defLockedState="0" w:defUIPriority="99" w:defSemiHidden="1" w:defUnhideWhenUsed="1" w:defQFormat="0" w:count="267">
-    <w:lsdException w:name="Normal" w:semiHidden="0" w:uiPriority="0" w:unhideWhenUsed="0" w:qFormat="1"/>
-    <w:lsdException w:name="heading 1" w:semiHidden="0" w:uiPriority="9" w:unhideWhenUsed="0" w:qFormat="1"/>
-    <w:lsdException w:name="heading 2" w:uiPriority="9" w:qFormat="1"/>
-    <w:lsdException w:name="heading 3" w:uiPriority="9" w:qFormat="1"/>
-    <w:lsdException w:name="heading 4" w:uiPriority="9" w:qFormat="1"/>
-    <w:lsdException w:name="heading 5" w:uiPriority="9" w:qFormat="1"/>
-    <w:lsdException w:name="heading 6" w:uiPriority="9" w:qFormat="1"/>
-    <w:lsdException w:name="heading 7" w:uiPriority="9" w:qFormat="1"/>
-    <w:lsdException w:name="heading 8" w:uiPriority="9" w:qFormat="1"/>
-    <w:lsdException w:name="heading 9" w:uiPriority="9" w:qFormat="1"/>
-    <w:lsdException w:name="toc 1" w:uiPriority="39"/>
-    <w:lsdException w:name="toc 2" w:uiPriority="39"/>
-    <w:lsdException w:name="toc 3" w:uiPriority="39"/>
-    <w:lsdException w:name="toc 4" w:uiPriority="39"/>
-    <w:lsdException w:name="toc 5" w:uiPriority="39"/>
-    <w:lsdException w:name="toc 6" w:uiPriority="39"/>
-    <w:lsdException w:name="toc 7" w:uiPriority="39"/>
-    <w:lsdException w:name="toc 8" w:uiPriority="39"/>
-    <w:lsdException w:name="toc 9" w:uiPriority="39"/>
-    <w:lsdException w:name="caption" w:uiPriority="35" w:qFormat="1"/>
-    <w:lsdException w:name="Title" w:semiHidden="0" w:uiPriority="10" w:unhideWhenUsed="0" w:qFormat="1"/>
-    <w:lsdException w:name="Default Paragraph Font" w:uiPriority="1"/>
-    <w:lsdException w:name="Subtitle" w:semiHidden="0" w:uiPriority="11" w:unhideWhenUsed="0" w:qFormat="1"/>
-    <w:lsdException w:name="Strong" w:semiHidden="0" w:uiPriority="22" w:unhideWhenUsed="0" w:qFormat="1"/>
-    <w:lsdException w:name="Emphasis" w:semiHidden="0" w:uiPriority="20" w:unhideWhenUsed="0" w:qFormat="1"/>
-    <w:lsdException w:name="Table Grid" w:semiHidden="0" w:uiPriority="39" w:unhideWhenUsed="0"/>
-    <w:lsdException w:name="Placeholder Text" w:unhideWhenUsed="0"/>
-    <w:lsdException w:name="No Spacing" w:semiHidden="0" w:uiPriority="1" w:unhideWhenUsed="0" w:qFormat="1"/>
-    <w:lsdException w:name="Light Shading" w:semiHidden="0" w:uiPriority="60" w:unhideWhenUsed="0"/>
-    <w:lsdException w:name="Light List" w:semiHidden="0" w:uiPriority="61" w:unhideWhenUsed="0"/>
-    <w:lsdException w:name="Light Grid" w:semiHidden="0" w:uiPriority="62" w:unhideWhenUsed="0"/>
-    <w:lsdException w:name="Medium Shading 1" w:semiHidden="0" w:uiPriority="63" w:unhideWhenUsed="0"/>
-    <w:lsdException w:name="Medium Shading 2" w:semiHidden="0" w:uiPriority="64" w:unhideWhenUsed="0"/>
-    <w:lsdException w:name="Medium List 1" w:semiHidden="0" w:uiPriority="65" w:unhideWhenUsed="0"/>
-    <w:lsdException w:name="Medium List 2" w:semiHidden="0" w:uiPriority="66" w:unhideWhenUsed="0"/>
-    <w:lsdException w:name="Medium Grid 1" w:semiHidden="0" w:uiPriority="67" w:unhideWhenUsed="0"/>
-    <w:lsdException w:name="Medium Grid 2" w:semiHidden="0" w:uiPriority="68" w:unhideWhenUsed="0"/>
-    <w:lsdException w:name="Medium Grid 3" w:semiHidden="0" w:uiPriority="69" w:unhideWhenUsed="0"/>
-    <w:lsdException w:name="Dark List" w:semiHidden="0" w:uiPriority="70" w:unhideWhenUsed="0"/>
-    <w:lsdException w:name="Colorful Shading" w:semiHidden="0" w:uiPriority="71" w:unhideWhenUsed="0"/>
-    <w:lsdException w:name="Colorful List" w:semiHidden="0" w:uiPriority="72" w:unhideWhenUsed="0"/>
-    <w:lsdException w:name="Colorful Grid" w:semiHidden="0" w:uiPriority="73" w:unhideWhenUsed="0"/>
-    <w:lsdException w:name="Light Shading Accent 1" w:semiHidden="0" w:uiPriority="60" w:unhideWhenUsed="0"/>
-    <w:lsdException w:name="Light List Accent 1" w:semiHidden="0" w:uiPriority="61" w:unhideWhenUsed="0"/>
-    <w:lsdException w:name="Light Grid Accent 1" w:semiHidden="0" w:uiPriority="62" w:unhideWhenUsed="0"/>
-    <w:lsdException w:name="Medium Shading 1 Accent 1" w:semiHidden="0" w:uiPriority="63" w:unhideWhenUsed="0"/>
-    <w:lsdException w:name="Medium Shading 2 Accent 1" w:semiHidden="0" w:uiPriority="64" w:unhideWhenUsed="0"/>
-    <w:lsdException w:name="Medium List 1 Accent 1" w:semiHidden="0" w:uiPriority="65" w:unhideWhenUsed="0"/>
-    <w:lsdException w:name="Revision" w:unhideWhenUsed="0"/>
-    <w:lsdException w:name="List Paragraph" w:semiHidden="0" w:uiPriority="34" w:unhideWhenUsed="0" w:qFormat="1"/>
-    <w:lsdException w:name="Quote" w:semiHidden="0" w:uiPriority="29" w:unhideWhenUsed="0" w:qFormat="1"/>
-    <w:lsdException w:name="Intense Quote" w:semiHidden="0" w:uiPriority="30" w:unhideWhenUsed="0" w:qFormat="1"/>
-    <w:lsdException w:name="Medium List 2 Accent 1" w:semiHidden="0" w:uiPriority="66" w:unhideWhenUsed="0"/>
-    <w:lsdException w:name="Medium Grid 1 Accent 1" w:semiHidden="0" w:uiPriority="67" w:unhideWhenUsed="0"/>
-    <w:lsdException w:name="Medium Grid 2 Accent 1" w:semiHidden="0" w:uiPriority="68" w:unhideWhenUsed="0"/>
-    <w:lsdException w:name="Medium Grid 3 Accent 1" w:semiHidden="0" w:uiPriority="69" w:unhideWhenUsed="0"/>
-    <w:lsdException w:name="Dark List Accent 1" w:semiHidden="0" w:uiPriority="70" w:unhideWhenUsed="0"/>
-    <w:lsdException w:name="Colorful Shading Accent 1" w:semiHidden="0" w:uiPriority="71" w:unhideWhenUsed="0"/>
-    <w:lsdException w:name="Colorful List Accent 1" w:semiHidden="0" w:uiPriority="72" w:unhideWhenUsed="0"/>
-    <w:lsdException w:name="Colorful Grid Accent 1" w:semiHidden="0" w:uiPriority="73" w:unhideWhenUsed="0"/>
-    <w:lsdException w:name="Light Shading Accent 2" w:semiHidden="0" w:uiPriority="60" w:unhideWhenUsed="0"/>
-    <w:lsdException w:name="Light List Accent 2" w:semiHidden="0" w:uiPriority="61" w:unhideWhenUsed="0"/>
-    <w:lsdException w:name="Light Grid Accent 2" w:semiHidden="0" w:uiPriority="62" w:unhideWhenUsed="0"/>
-    <w:lsdException w:name="Medium Shading 1 Accent 2" w:semiHidden="0" w:uiPriority="63" w:unhideWhenUsed="0"/>
-    <w:lsdException w:name="Medium Shading 2 Accent 2" w:semiHidden="0" w:uiPriority="64" w:unhideWhenUsed="0"/>
-    <w:lsdException w:name="Medium List 1 Accent 2" w:semiHidden="0" w:uiPriority="65" w:unhideWhenUsed="0"/>
-    <w:lsdException w:name="Medium List 2 Accent 2" w:semiHidden="0" w:uiPriority="66" w:unhideWhenUsed="0"/>
-    <w:lsdException w:name="Medium Grid 1 Accent 2" w:semiHidden="0" w:uiPriority="67" w:unhideWhenUsed="0"/>
-    <w:lsdException w:name="Medium Grid 2 Accent 2" w:semiHidden="0" w:uiPriority="68" w:unhideWhenUsed="0"/>
-    <w:lsdException w:name="Medium Grid 3 Accent 2" w:semiHidden="0" w:uiPriority="69" w:unhideWhenUsed="0"/>
-    <w:lsdException w:name="Dark List Accent 2" w:semiHidden="0" w:uiPriority="70" w:unhideWhenUsed="0"/>
-    <w:lsdException w:name="Colorful Shading Accent 2" w:semiHidden="0" w:uiPriority="71" w:unhideWhenUsed="0"/>
-    <w:lsdException w:name="Colorful List Accent 2" w:semiHidden="0" w:uiPriority="72" w:unhideWhenUsed="0"/>
-    <w:lsdException w:name="Colorful Grid Accent 2" w:semiHidden="0" w:uiPriority="73" w:unhideWhenUsed="0"/>
-    <w:lsdException w:name="Light Shading Accent 3" w:semiHidden="0" w:uiPriority="60" w:unhideWhenUsed="0"/>
-    <w:lsdException w:name="Light List Accent 3" w:semiHidden="0" w:uiPriority="61" w:unhideWhenUsed="0"/>
-    <w:lsdException w:name="Light Grid Accent 3" w:semiHidden="0" w:uiPriority="62" w:unhideWhenUsed="0"/>
-    <w:lsdException w:name="Medium Shading 1 Accent 3" w:semiHidden="0" w:uiPriority="63" w:unhideWhenUsed="0"/>
-    <w:lsdException w:name="Medium Shading 2 Accent 3" w:semiHidden="0" w:uiPriority="64" w:unhideWhenUsed="0"/>
-    <w:lsdException w:name="Medium List 1 Accent 3" w:semiHidden="0" w:uiPriority="65" w:unhideWhenUsed="0"/>
-    <w:lsdException w:name="Medium List 2 Accent 3" w:semiHidden="0" w:uiPriority="66" w:unhideWhenUsed="0"/>
-    <w:lsdException w:name="Medium Grid 1 Accent 3" w:semiHidden="0" w:uiPriority="67" w:unhideWhenUsed="0"/>
-    <w:lsdException w:name="Medium Grid 2 Accent 3" w:semiHidden="0" w:uiPriority="68" w:unhideWhenUsed="0"/>
-    <w:lsdException w:name="Medium Grid 3 Accent 3" w:semiHidden="0" w:uiPriority="69" w:unhideWhenUsed="0"/>
-    <w:lsdException w:name="Dark List Accent 3" w:semiHidden="0" w:uiPriority="70" w:unhideWhenUsed="0"/>
-    <w:lsdException w:name="Colorful Shading Accent 3" w:semiHidden="0" w:uiPriority="71" w:unhideWhenUsed="0"/>
-    <w:lsdException w:name="Colorful List Accent 3" w:semiHidden="0" w:uiPriority="72" w:unhideWhenUsed="0"/>
-    <w:lsdException w:name="Colorful Grid Accent 3" w:semiHidden="0" w:uiPriority="73" w:unhideWhenUsed="0"/>
-    <w:lsdException w:name="Light Shading Accent 4" w:semiHidden="0" w:uiPriority="60" w:unhideWhenUsed="0"/>
-    <w:lsdException w:name="Light List Accent 4" w:semiHidden="0" w:uiPriority="61" w:unhideWhenUsed="0"/>
-    <w:lsdException w:name="Light Grid Accent 4" w:semiHidden="0" w:uiPriority="62" w:unhideWhenUsed="0"/>
-    <w:lsdException w:name="Medium Shading 1 Accent 4" w:semiHidden="0" w:uiPriority="63" w:unhideWhenUsed="0"/>
-    <w:lsdException w:name="Medium Shading 2 Accent 4" w:semiHidden="0" w:uiPriority="64" w:unhideWhenUsed="0"/>
-    <w:lsdException w:name="Medium List 1 Accent 4" w:semiHidden="0" w:uiPriority="65" w:unhideWhenUsed="0"/>
-    <w:lsdException w:name="Medium List 2 Accent 4" w:semiHidden="0" w:uiPriority="66" w:unhideWhenUsed="0"/>
-    <w:lsdException w:name="Medium Grid 1 Accent 4" w:semiHidden="0" w:uiPriority="67" w:unhideWhenUsed="0"/>
-    <w:lsdException w:name="Medium Grid 2 Accent 4" w:semiHidden="0" w:uiPriority="68" w:unhideWhenUsed="0"/>
-    <w:lsdException w:name="Medium Grid 3 Accent 4" w:semiHidden="0" w:uiPriority="69" w:unhideWhenUsed="0"/>
-    <w:lsdException w:name="Dark List Accent 4" w:semiHidden="0" w:uiPriority="70" w:unhideWhenUsed="0"/>
-    <w:lsdException w:name="Colorful Shading Accent 4" w:semiHidden="0" w:uiPriority="71" w:unhideWhenUsed="0"/>
-    <w:lsdException w:name="Colorful List Accent 4" w:semiHidden="0" w:uiPriority="72" w:unhideWhenUsed="0"/>
-    <w:lsdException w:name="Colorful Grid Accent 4" w:semiHidden="0" w:uiPriority="73" w:unhideWhenUsed="0"/>
-    <w:lsdException w:name="Light Shading Accent 5" w:semiHidden="0" w:uiPriority="60" w:unhideWhenUsed="0"/>
-    <w:lsdException w:name="Light List Accent 5" w:semiHidden="0" w:uiPriority="61" w:unhideWhenUsed="0"/>
-    <w:lsdException w:name="Light Grid Accent 5" w:semiHidden="0" w:uiPriority="62" w:unhideWhenUsed="0"/>
-    <w:lsdException w:name="Medium Shading 1 Accent 5" w:semiHidden="0" w:uiPriority="63" w:unhideWhenUsed="0"/>
-    <w:lsdException w:name="Medium Shading 2 Accent 5" w:semiHidden="0" w:uiPriority="64" w:unhideWhenUsed="0"/>
-    <w:lsdException w:name="Medium List 1 Accent 5" w:semiHidden="0" w:uiPriority="65" w:unhideWhenUsed="0"/>
-    <w:lsdException w:name="Medium List 2 Accent 5" w:semiHidden="0" w:uiPriority="66" w:unhideWhenUsed="0"/>
-    <w:lsdException w:name="Medium Grid 1 Accent 5" w:semiHidden="0" w:uiPriority="67" w:unhideWhenUsed="0"/>
-    <w:lsdException w:name="Medium Grid 2 Accent 5" w:semiHidden="0" w:uiPriority="68" w:unhideWhenUsed="0"/>
-    <w:lsdException w:name="Medium Grid 3 Accent 5" w:semiHidden="0" w:uiPriority="69" w:unhideWhenUsed="0"/>
-    <w:lsdException w:name="Dark List Accent 5" w:semiHidden="0" w:uiPriority="70" w:unhideWhenUsed="0"/>
-    <w:lsdException w:name="Colorful Shading Accent 5" w:semiHidden="0" w:uiPriority="71" w:unhideWhenUsed="0"/>
-    <w:lsdException w:name="Colorful List Accent 5" w:semiHidden="0" w:uiPriority="72" w:unhideWhenUsed="0"/>
-    <w:lsdException w:name="Colorful Grid Accent 5" w:semiHidden="0" w:uiPriority="73" w:unhideWhenUsed="0"/>
-    <w:lsdException w:name="Light Shading Accent 6" w:semiHidden="0" w:uiPriority="60" w:unhideWhenUsed="0"/>
-    <w:lsdException w:name="Light List Accent 6" w:semiHidden="0" w:uiPriority="61" w:unhideWhenUsed="0"/>
-    <w:lsdException w:name="Light Grid Accent 6" w:semiHidden="0" w:uiPriority="62" w:unhideWhenUsed="0"/>
-    <w:lsdException w:name="Medium Shading 1 Accent 6" w:semiHidden="0" w:uiPriority="63" w:unhideWhenUsed="0"/>
-    <w:lsdException w:name="Medium Shading 2 Accent 6" w:semiHidden="0" w:uiPriority="64" w:unhideWhenUsed="0"/>
-    <w:lsdException w:name="Medium List 1 Accent 6" w:semiHidden="0" w:uiPriority="65" w:unhideWhenUsed="0"/>
-    <w:lsdException w:name="Medium List 2 Accent 6" w:semiHidden="0" w:uiPriority="66" w:unhideWhenUsed="0"/>
-    <w:lsdException w:name="Medium Grid 1 Accent 6" w:semiHidden="0" w:uiPriority="67" w:unhideWhenUsed="0"/>
-    <w:lsdException w:name="Medium Grid 2 Accent 6" w:semiHidden="0" w:uiPriority="68" w:unhideWhenUsed="0"/>
-    <w:lsdException w:name="Medium Grid 3 Accent 6" w:semiHidden="0" w:uiPriority="69" w:unhideWhenUsed="0"/>
-    <w:lsdException w:name="Dark List Accent 6" w:semiHidden="0" w:uiPriority="70" w:unhideWhenUsed="0"/>
-    <w:lsdException w:name="Colorful Shading Accent 6" w:semiHidden="0" w:uiPriority="71" w:unhideWhenUsed="0"/>
-    <w:lsdException w:name="Colorful List Accent 6" w:semiHidden="0" w:uiPriority="72" w:unhideWhenUsed="0"/>
-    <w:lsdException w:name="Colorful Grid Accent 6" w:semiHidden="0" w:uiPriority="73" w:unhideWhenUsed="0"/>
-    <w:lsdException w:name="Subtle Emphasis" w:semiHidden="0" w:uiPriority="19" w:unhideWhenUsed="0" w:qFormat="1"/>
-    <w:lsdException w:name="Intense Emphasis" w:semiHidden="0" w:uiPriority="21" w:unhideWhenUsed="0" w:qFormat="1"/>
-    <w:lsdException w:name="Subtle Reference" w:semiHidden="0" w:uiPriority="31" w:unhideWhenUsed="0" w:qFormat="1"/>
-    <w:lsdException w:name="Intense Reference" w:semiHidden="0" w:uiPriority="32" w:unhideWhenUsed="0" w:qFormat="1"/>
-    <w:lsdException w:name="Book Title" w:semiHidden="0" w:uiPriority="33" w:unhideWhenUsed="0" w:qFormat="1"/>
-    <w:lsdException w:name="Bibliography" w:uiPriority="37"/>
-    <w:lsdException w:name="TOC Heading" w:uiPriority="39" w:qFormat="1"/>
+  <w:latentStyles w:defLockedState="0" w:defUIPriority="99" w:defSemiHidden="0" w:defUnhideWhenUsed="0" w:defQFormat="0" w:count="371">
+    <w:lsdException w:name="Normal" w:uiPriority="0" w:qFormat="1"/>
+    <w:lsdException w:name="heading 1" w:uiPriority="9" w:qFormat="1"/>
+    <w:lsdException w:name="heading 2" w:semiHidden="1" w:uiPriority="9" w:unhideWhenUsed="1" w:qFormat="1"/>
+    <w:lsdException w:name="heading 3" w:semiHidden="1" w:uiPriority="9" w:unhideWhenUsed="1" w:qFormat="1"/>
+    <w:lsdException w:name="heading 4" w:semiHidden="1" w:uiPriority="9" w:unhideWhenUsed="1" w:qFormat="1"/>
+    <w:lsdException w:name="heading 5" w:semiHidden="1" w:uiPriority="9" w:unhideWhenUsed="1" w:qFormat="1"/>
+    <w:lsdException w:name="heading 6" w:semiHidden="1" w:uiPriority="9" w:unhideWhenUsed="1" w:qFormat="1"/>
+    <w:lsdException w:name="heading 7" w:semiHidden="1" w:uiPriority="9" w:unhideWhenUsed="1" w:qFormat="1"/>
+    <w:lsdException w:name="heading 8" w:semiHidden="1" w:uiPriority="9" w:unhideWhenUsed="1" w:qFormat="1"/>
+    <w:lsdException w:name="heading 9" w:semiHidden="1" w:uiPriority="9" w:unhideWhenUsed="1" w:qFormat="1"/>
+    <w:lsdException w:name="index 1" w:semiHidden="1" w:unhideWhenUsed="1"/>
+    <w:lsdException w:name="index 2" w:semiHidden="1" w:unhideWhenUsed="1"/>
+    <w:lsdException w:name="index 3" w:semiHidden="1" w:unhideWhenUsed="1"/>
+    <w:lsdException w:name="index 4" w:semiHidden="1" w:unhideWhenUsed="1"/>
+    <w:lsdException w:name="index 5" w:semiHidden="1" w:unhideWhenUsed="1"/>
+    <w:lsdException w:name="index 6" w:semiHidden="1" w:unhideWhenUsed="1"/>
+    <w:lsdException w:name="index 7" w:semiHidden="1" w:unhideWhenUsed="1"/>
+    <w:lsdException w:name="index 8" w:semiHidden="1" w:unhideWhenUsed="1"/>
+    <w:lsdException w:name="index 9" w:semiHidden="1" w:unhideWhenUsed="1"/>
+    <w:lsdException w:name="toc 1" w:semiHidden="1" w:uiPriority="39" w:unhideWhenUsed="1"/>
+    <w:lsdException w:name="toc 2" w:semiHidden="1" w:uiPriority="39" w:unhideWhenUsed="1"/>
+    <w:lsdException w:name="toc 3" w:semiHidden="1" w:uiPriority="39" w:unhideWhenUsed="1"/>
+    <w:lsdException w:name="toc 4" w:semiHidden="1" w:uiPriority="39" w:unhideWhenUsed="1"/>
+    <w:lsdException w:name="toc 5" w:semiHidden="1" w:uiPriority="39" w:unhideWhenUsed="1"/>
+    <w:lsdException w:name="toc 6" w:semiHidden="1" w:uiPriority="39" w:unhideWhenUsed="1"/>
+    <w:lsdException w:name="toc 7" w:semiHidden="1" w:uiPriority="39" w:unhideWhenUsed="1"/>
+    <w:lsdException w:name="toc 8" w:semiHidden="1" w:uiPriority="39" w:unhideWhenUsed="1"/>
+    <w:lsdException w:name="toc 9" w:semiHidden="1" w:uiPriority="39" w:unhideWhenUsed="1"/>
+    <w:lsdException w:name="Normal Indent" w:semiHidden="1" w:unhideWhenUsed="1"/>
+    <w:lsdException w:name="footnote text" w:semiHidden="1" w:unhideWhenUsed="1"/>
+    <w:lsdException w:name="annotation text" w:semiHidden="1" w:unhideWhenUsed="1"/>
+    <w:lsdException w:name="header" w:semiHidden="1" w:unhideWhenUsed="1"/>
+    <w:lsdException w:name="footer" w:semiHidden="1" w:unhideWhenUsed="1"/>
+    <w:lsdException w:name="index heading" w:semiHidden="1" w:unhideWhenUsed="1"/>
+    <w:lsdException w:name="caption" w:semiHidden="1" w:uiPriority="35" w:unhideWhenUsed="1" w:qFormat="1"/>
+    <w:lsdException w:name="table of figures" w:semiHidden="1" w:unhideWhenUsed="1"/>
+    <w:lsdException w:name="envelope address" w:semiHidden="1" w:unhideWhenUsed="1"/>
+    <w:lsdException w:name="envelope return" w:semiHidden="1" w:unhideWhenUsed="1"/>
+    <w:lsdException w:name="footnote reference" w:semiHidden="1" w:unhideWhenUsed="1"/>
+    <w:lsdException w:name="annotation reference" w:semiHidden="1" w:unhideWhenUsed="1"/>
+    <w:lsdException w:name="line number" w:semiHidden="1" w:unhideWhenUsed="1"/>
+    <w:lsdException w:name="page number" w:semiHidden="1" w:unhideWhenUsed="1"/>
+    <w:lsdException w:name="endnote reference" w:semiHidden="1" w:unhideWhenUsed="1"/>
+    <w:lsdException w:name="endnote text" w:semiHidden="1" w:unhideWhenUsed="1"/>
+    <w:lsdException w:name="table of authorities" w:semiHidden="1" w:unhideWhenUsed="1"/>
+    <w:lsdException w:name="macro" w:semiHidden="1" w:unhideWhenUsed="1"/>
+    <w:lsdException w:name="toa heading" w:semiHidden="1" w:unhideWhenUsed="1"/>
+    <w:lsdException w:name="List" w:semiHidden="1" w:unhideWhenUsed="1"/>
+    <w:lsdException w:name="List Bullet" w:semiHidden="1" w:unhideWhenUsed="1"/>
+    <w:lsdException w:name="List Number" w:semiHidden="1" w:unhideWhenUsed="1"/>
+    <w:lsdException w:name="List 2" w:semiHidden="1" w:unhideWhenUsed="1"/>
+    <w:lsdException w:name="List 3" w:semiHidden="1" w:unhideWhenUsed="1"/>
+    <w:lsdException w:name="List 4" w:semiHidden="1" w:unhideWhenUsed="1"/>
+    <w:lsdException w:name="List 5" w:semiHidden="1" w:unhideWhenUsed="1"/>
+    <w:lsdException w:name="List Bullet 2" w:semiHidden="1" w:unhideWhenUsed="1"/>
+    <w:lsdException w:name="List Bullet 3" w:semiHidden="1" w:unhideWhenUsed="1"/>
+    <w:lsdException w:name="List Bullet 4" w:semiHidden="1" w:unhideWhenUsed="1"/>
+    <w:lsdException w:name="List Bullet 5" w:semiHidden="1" w:unhideWhenUsed="1"/>
+    <w:lsdException w:name="List Number 2" w:semiHidden="1" w:unhideWhenUsed="1"/>
+    <w:lsdException w:name="List Number 3" w:semiHidden="1" w:unhideWhenUsed="1"/>
+    <w:lsdException w:name="List Number 4" w:semiHidden="1" w:unhideWhenUsed="1"/>
+    <w:lsdException w:name="List Number 5" w:semiHidden="1" w:unhideWhenUsed="1"/>
+    <w:lsdException w:name="Title" w:uiPriority="10" w:qFormat="1"/>
+    <w:lsdException w:name="Closing" w:semiHidden="1" w:unhideWhenUsed="1"/>
+    <w:lsdException w:name="Signature" w:semiHidden="1" w:unhideWhenUsed="1"/>
+    <w:lsdException w:name="Default Paragraph Font" w:semiHidden="1" w:uiPriority="1" w:unhideWhenUsed="1"/>
+    <w:lsdException w:name="Body Text" w:semiHidden="1" w:unhideWhenUsed="1"/>
+    <w:lsdException w:name="Body Text Indent" w:semiHidden="1" w:unhideWhenUsed="1"/>
+    <w:lsdException w:name="List Continue" w:semiHidden="1" w:unhideWhenUsed="1"/>
+    <w:lsdException w:name="List Continue 2" w:semiHidden="1" w:unhideWhenUsed="1"/>
+    <w:lsdException w:name="List Continue 3" w:semiHidden="1" w:unhideWhenUsed="1"/>
+    <w:lsdException w:name="List Continue 4" w:semiHidden="1" w:unhideWhenUsed="1"/>
+    <w:lsdException w:name="List Continue 5" w:semiHidden="1" w:unhideWhenUsed="1"/>
+    <w:lsdException w:name="Message Header" w:semiHidden="1" w:unhideWhenUsed="1"/>
+    <w:lsdException w:name="Subtitle" w:uiPriority="11" w:qFormat="1"/>
+    <w:lsdException w:name="Salutation" w:semiHidden="1" w:unhideWhenUsed="1"/>
+    <w:lsdException w:name="Date" w:semiHidden="1" w:unhideWhenUsed="1"/>
+    <w:lsdException w:name="Body Text First Indent" w:semiHidden="1" w:unhideWhenUsed="1"/>
+    <w:lsdException w:name="Body Text First Indent 2" w:semiHidden="1" w:unhideWhenUsed="1"/>
+    <w:lsdException w:name="Note Heading" w:semiHidden="1" w:unhideWhenUsed="1"/>
+    <w:lsdException w:name="Body Text 2" w:semiHidden="1" w:unhideWhenUsed="1"/>
+    <w:lsdException w:name="Body Text 3" w:semiHidden="1" w:unhideWhenUsed="1"/>
+    <w:lsdException w:name="Body Text Indent 2" w:semiHidden="1" w:unhideWhenUsed="1"/>
+    <w:lsdException w:name="Body Text Indent 3" w:semiHidden="1" w:unhideWhenUsed="1"/>
+    <w:lsdException w:name="Block Text" w:semiHidden="1" w:unhideWhenUsed="1"/>
+    <w:lsdException w:name="Hyperlink" w:semiHidden="1" w:unhideWhenUsed="1"/>
+    <w:lsdException w:name="FollowedHyperlink" w:semiHidden="1" w:unhideWhenUsed="1"/>
+    <w:lsdException w:name="Strong" w:uiPriority="22" w:qFormat="1"/>
+    <w:lsdException w:name="Emphasis" w:uiPriority="20" w:qFormat="1"/>
+    <w:lsdException w:name="Document Map" w:semiHidden="1" w:unhideWhenUsed="1"/>
+    <w:lsdException w:name="Plain Text" w:semiHidden="1" w:unhideWhenUsed="1"/>
+    <w:lsdException w:name="E-mail Signature" w:semiHidden="1" w:unhideWhenUsed="1"/>
+    <w:lsdException w:name="HTML Top of Form" w:semiHidden="1" w:unhideWhenUsed="1"/>
+    <w:lsdException w:name="HTML Bottom of Form" w:semiHidden="1" w:unhideWhenUsed="1"/>
+    <w:lsdException w:name="Normal (Web)" w:semiHidden="1" w:unhideWhenUsed="1"/>
+    <w:lsdException w:name="HTML Acronym" w:semiHidden="1" w:unhideWhenUsed="1"/>
+    <w:lsdException w:name="HTML Address" w:semiHidden="1" w:unhideWhenUsed="1"/>
+    <w:lsdException w:name="HTML Cite" w:semiHidden="1" w:unhideWhenUsed="1"/>
+    <w:lsdException w:name="HTML Code" w:semiHidden="1" w:unhideWhenUsed="1"/>
+    <w:lsdException w:name="HTML Definition" w:semiHidden="1" w:unhideWhenUsed="1"/>
+    <w:lsdException w:name="HTML Keyboard" w:semiHidden="1" w:unhideWhenUsed="1"/>
+    <w:lsdException w:name="HTML Preformatted" w:semiHidden="1" w:unhideWhenUsed="1"/>
+    <w:lsdException w:name="HTML Sample" w:semiHidden="1" w:unhideWhenUsed="1"/>
+    <w:lsdException w:name="HTML Typewriter" w:semiHidden="1" w:unhideWhenUsed="1"/>
+    <w:lsdException w:name="HTML Variable" w:semiHidden="1" w:unhideWhenUsed="1"/>
+    <w:lsdException w:name="Normal Table" w:semiHidden="1" w:unhideWhenUsed="1"/>
+    <w:lsdException w:name="annotation subject" w:semiHidden="1" w:unhideWhenUsed="1"/>
+    <w:lsdException w:name="No List" w:semiHidden="1" w:unhideWhenUsed="1"/>
+    <w:lsdException w:name="Outline List 1" w:semiHidden="1" w:unhideWhenUsed="1"/>
+    <w:lsdException w:name="Outline List 2" w:semiHidden="1" w:unhideWhenUsed="1"/>
+    <w:lsdException w:name="Outline List 3" w:semiHidden="1" w:unhideWhenUsed="1"/>
+    <w:lsdException w:name="Table Simple 1" w:semiHidden="1" w:unhideWhenUsed="1"/>
+    <w:lsdException w:name="Table Simple 2" w:semiHidden="1" w:unhideWhenUsed="1"/>
+    <w:lsdException w:name="Table Simple 3" w:semiHidden="1" w:unhideWhenUsed="1"/>
+    <w:lsdException w:name="Table Classic 1" w:semiHidden="1" w:unhideWhenUsed="1"/>
+    <w:lsdException w:name="Table Classic 2" w:semiHidden="1" w:unhideWhenUsed="1"/>
+    <w:lsdException w:name="Table Classic 3" w:semiHidden="1" w:unhideWhenUsed="1"/>
+    <w:lsdException w:name="Table Classic 4" w:semiHidden="1" w:unhideWhenUsed="1"/>
+    <w:lsdException w:name="Table Colorful 1" w:semiHidden="1" w:unhideWhenUsed="1"/>
+    <w:lsdException w:name="Table Colorful 2" w:semiHidden="1" w:unhideWhenUsed="1"/>
+    <w:lsdException w:name="Table Colorful 3" w:semiHidden="1" w:unhideWhenUsed="1"/>
+    <w:lsdException w:name="Table Columns 1" w:semiHidden="1" w:unhideWhenUsed="1"/>
+    <w:lsdException w:name="Table Columns 2" w:semiHidden="1" w:unhideWhenUsed="1"/>
+    <w:lsdException w:name="Table Columns 3" w:semiHidden="1" w:unhideWhenUsed="1"/>
+    <w:lsdException w:name="Table Columns 4" w:semiHidden="1" w:unhideWhenUsed="1"/>
+    <w:lsdException w:name="Table Columns 5" w:semiHidden="1" w:unhideWhenUsed="1"/>
+    <w:lsdException w:name="Table Grid 1" w:semiHidden="1" w:unhideWhenUsed="1"/>
+    <w:lsdException w:name="Table Grid 2" w:semiHidden="1" w:unhideWhenUsed="1"/>
+    <w:lsdException w:name="Table Grid 3" w:semiHidden="1" w:unhideWhenUsed="1"/>
+    <w:lsdException w:name="Table Grid 4" w:semiHidden="1" w:unhideWhenUsed="1"/>
+    <w:lsdException w:name="Table Grid 5" w:semiHidden="1" w:unhideWhenUsed="1"/>
+    <w:lsdException w:name="Table Grid 6" w:semiHidden="1" w:unhideWhenUsed="1"/>
+    <w:lsdException w:name="Table Grid 7" w:semiHidden="1" w:unhideWhenUsed="1"/>
+    <w:lsdException w:name="Table Grid 8" w:semiHidden="1" w:unhideWhenUsed="1"/>
+    <w:lsdException w:name="Table List 1" w:semiHidden="1" w:unhideWhenUsed="1"/>
+    <w:lsdException w:name="Table List 2" w:semiHidden="1" w:unhideWhenUsed="1"/>
+    <w:lsdException w:name="Table List 3" w:semiHidden="1" w:unhideWhenUsed="1"/>
+    <w:lsdException w:name="Table List 4" w:semiHidden="1" w:unhideWhenUsed="1"/>
+    <w:lsdException w:name="Table List 5" w:semiHidden="1" w:unhideWhenUsed="1"/>
+    <w:lsdException w:name="Table List 6" w:semiHidden="1" w:unhideWhenUsed="1"/>
+    <w:lsdException w:name="Table List 7" w:semiHidden="1" w:unhideWhenUsed="1"/>
+    <w:lsdException w:name="Table List 8" w:semiHidden="1" w:unhideWhenUsed="1"/>
+    <w:lsdException w:name="Table 3D effects 1" w:semiHidden="1" w:unhideWhenUsed="1"/>
+    <w:lsdException w:name="Table 3D effects 2" w:semiHidden="1" w:unhideWhenUsed="1"/>
+    <w:lsdException w:name="Table 3D effects 3" w:semiHidden="1" w:unhideWhenUsed="1"/>
+    <w:lsdException w:name="Table Contemporary" w:semiHidden="1" w:unhideWhenUsed="1"/>
+    <w:lsdException w:name="Table Elegant" w:semiHidden="1" w:unhideWhenUsed="1"/>
+    <w:lsdException w:name="Table Professional" w:semiHidden="1" w:unhideWhenUsed="1"/>
+    <w:lsdException w:name="Table Subtle 1" w:semiHidden="1" w:unhideWhenUsed="1"/>
+    <w:lsdException w:name="Table Subtle 2" w:semiHidden="1" w:unhideWhenUsed="1"/>
+    <w:lsdException w:name="Table Web 1" w:semiHidden="1" w:unhideWhenUsed="1"/>
+    <w:lsdException w:name="Table Web 2" w:semiHidden="1" w:unhideWhenUsed="1"/>
+    <w:lsdException w:name="Table Web 3" w:semiHidden="1" w:unhideWhenUsed="1"/>
+    <w:lsdException w:name="Balloon Text" w:semiHidden="1" w:unhideWhenUsed="1"/>
+    <w:lsdException w:name="Table Grid" w:uiPriority="39"/>
+    <w:lsdException w:name="Table Theme" w:semiHidden="1" w:unhideWhenUsed="1"/>
+    <w:lsdException w:name="Placeholder Text" w:semiHidden="1"/>
+    <w:lsdException w:name="No Spacing" w:uiPriority="1" w:qFormat="1"/>
+    <w:lsdException w:name="Light Shading" w:uiPriority="60"/>
+    <w:lsdException w:name="Light List" w:uiPriority="61"/>
+    <w:lsdException w:name="Light Grid" w:uiPriority="62"/>
+    <w:lsdException w:name="Medium Shading 1" w:uiPriority="63"/>
+    <w:lsdException w:name="Medium Shading 2" w:uiPriority="64"/>
+    <w:lsdException w:name="Medium List 1" w:uiPriority="65"/>
+    <w:lsdException w:name="Medium List 2" w:uiPriority="66"/>
+    <w:lsdException w:name="Medium Grid 1" w:uiPriority="67"/>
+    <w:lsdException w:name="Medium Grid 2" w:uiPriority="68"/>
+    <w:lsdException w:name="Medium Grid 3" w:uiPriority="69"/>
+    <w:lsdException w:name="Dark List" w:uiPriority="70"/>
+    <w:lsdException w:name="Colorful Shading" w:uiPriority="71"/>
+    <w:lsdException w:name="Colorful List" w:uiPriority="72"/>
+    <w:lsdException w:name="Colorful Grid" w:uiPriority="73"/>
+    <w:lsdException w:name="Light Shading Accent 1" w:uiPriority="60"/>
+    <w:lsdException w:name="Light List Accent 1" w:uiPriority="61"/>
+    <w:lsdException w:name="Light Grid Accent 1" w:uiPriority="62"/>
+    <w:lsdException w:name="Medium Shading 1 Accent 1" w:uiPriority="63"/>
+    <w:lsdException w:name="Medium Shading 2 Accent 1" w:uiPriority="64"/>
+    <w:lsdException w:name="Medium List 1 Accent 1" w:uiPriority="65"/>
+    <w:lsdException w:name="Revision" w:semiHidden="1"/>
+    <w:lsdException w:name="List Paragraph" w:uiPriority="34" w:qFormat="1"/>
+    <w:lsdException w:name="Quote" w:uiPriority="29" w:qFormat="1"/>
+    <w:lsdException w:name="Intense Quote" w:uiPriority="30" w:qFormat="1"/>
+    <w:lsdException w:name="Medium List 2 Accent 1" w:uiPriority="66"/>
+    <w:lsdException w:name="Medium Grid 1 Accent 1" w:uiPriority="67"/>
+    <w:lsdException w:name="Medium Grid 2 Accent 1" w:uiPriority="68"/>
+    <w:lsdException w:name="Medium Grid 3 Accent 1" w:uiPriority="69"/>
+    <w:lsdException w:name="Dark List Accent 1" w:uiPriority="70"/>
+    <w:lsdException w:name="Colorful Shading Accent 1" w:uiPriority="71"/>
+    <w:lsdException w:name="Colorful List Accent 1" w:uiPriority="72"/>
+    <w:lsdException w:name="Colorful Grid Accent 1" w:uiPriority="73"/>
+    <w:lsdException w:name="Light Shading Accent 2" w:uiPriority="60"/>
+    <w:lsdException w:name="Light List Accent 2" w:uiPriority="61"/>
+    <w:lsdException w:name="Light Grid Accent 2" w:uiPriority="62"/>
+    <w:lsdException w:name="Medium Shading 1 Accent 2" w:uiPriority="63"/>
+    <w:lsdException w:name="Medium Shading 2 Accent 2" w:uiPriority="64"/>
+    <w:lsdException w:name="Medium List 1 Accent 2" w:uiPriority="65"/>
+    <w:lsdException w:name="Medium List 2 Accent 2" w:uiPriority="66"/>
+    <w:lsdException w:name="Medium Grid 1 Accent 2" w:uiPriority="67"/>
+    <w:lsdException w:name="Medium Grid 2 Accent 2" w:uiPriority="68"/>
+    <w:lsdException w:name="Medium Grid 3 Accent 2" w:uiPriority="69"/>
+    <w:lsdException w:name="Dark List Accent 2" w:uiPriority="70"/>
+    <w:lsdException w:name="Colorful Shading Accent 2" w:uiPriority="71"/>
+    <w:lsdException w:name="Colorful List Accent 2" w:uiPriority="72"/>
+    <w:lsdException w:name="Colorful Grid Accent 2" w:uiPriority="73"/>
+    <w:lsdException w:name="Light Shading Accent 3" w:uiPriority="60"/>
+    <w:lsdException w:name="Light List Accent 3" w:uiPriority="61"/>
+    <w:lsdException w:name="Light Grid Accent 3" w:uiPriority="62"/>
+    <w:lsdException w:name="Medium Shading 1 Accent 3" w:uiPriority="63"/>
+    <w:lsdException w:name="Medium Shading 2 Accent 3" w:uiPriority="64"/>
+    <w:lsdException w:name="Medium List 1 Accent 3" w:uiPriority="65"/>
+    <w:lsdException w:name="Medium List 2 Accent 3" w:uiPriority="66"/>
+    <w:lsdException w:name="Medium Grid 1 Accent 3" w:uiPriority="67"/>
+    <w:lsdException w:name="Medium Grid 2 Accent 3" w:uiPriority="68"/>
+    <w:lsdException w:name="Medium Grid 3 Accent 3" w:uiPriority="69"/>
+    <w:lsdException w:name="Dark List Accent 3" w:uiPriority="70"/>
+    <w:lsdException w:name="Colorful Shading Accent 3" w:uiPriority="71"/>
+    <w:lsdException w:name="Colorful List Accent 3" w:uiPriority="72"/>
+    <w:lsdException w:name="Colorful Grid Accent 3" w:uiPriority="73"/>
+    <w:lsdException w:name="Light Shading Accent 4" w:uiPriority="60"/>
+    <w:lsdException w:name="Light List Accent 4" w:uiPriority="61"/>
+    <w:lsdException w:name="Light Grid Accent 4" w:uiPriority="62"/>
+    <w:lsdException w:name="Medium Shading 1 Accent 4" w:uiPriority="63"/>
+    <w:lsdException w:name="Medium Shading 2 Accent 4" w:uiPriority="64"/>
+    <w:lsdException w:name="Medium List 1 Accent 4" w:uiPriority="65"/>
+    <w:lsdException w:name="Medium List 2 Accent 4" w:uiPriority="66"/>
+    <w:lsdException w:name="Medium Grid 1 Accent 4" w:uiPriority="67"/>
+    <w:lsdException w:name="Medium Grid 2 Accent 4" w:uiPriority="68"/>
+    <w:lsdException w:name="Medium Grid 3 Accent 4" w:uiPriority="69"/>
+    <w:lsdException w:name="Dark List Accent 4" w:uiPriority="70"/>
+    <w:lsdException w:name="Colorful Shading Accent 4" w:uiPriority="71"/>
+    <w:lsdException w:name="Colorful List Accent 4" w:uiPriority="72"/>
+    <w:lsdException w:name="Colorful Grid Accent 4" w:uiPriority="73"/>
+    <w:lsdException w:name="Light Shading Accent 5" w:uiPriority="60"/>
+    <w:lsdException w:name="Light List Accent 5" w:uiPriority="61"/>
+    <w:lsdException w:name="Light Grid Accent 5" w:uiPriority="62"/>
+    <w:lsdException w:name="Medium Shading 1 Accent 5" w:uiPriority="63"/>
+    <w:lsdException w:name="Medium Shading 2 Accent 5" w:uiPriority="64"/>
+    <w:lsdException w:name="Medium List 1 Accent 5" w:uiPriority="65"/>
+    <w:lsdException w:name="Medium List 2 Accent 5" w:uiPriority="66"/>
+    <w:lsdException w:name="Medium Grid 1 Accent 5" w:uiPriority="67"/>
+    <w:lsdException w:name="Medium Grid 2 Accent 5" w:uiPriority="68"/>
+    <w:lsdException w:name="Medium Grid 3 Accent 5" w:uiPriority="69"/>
+    <w:lsdException w:name="Dark List Accent 5" w:uiPriority="70"/>
+    <w:lsdException w:name="Colorful Shading Accent 5" w:uiPriority="71"/>
+    <w:lsdException w:name="Colorful List Accent 5" w:uiPriority="72"/>
+    <w:lsdException w:name="Colorful Grid Accent 5" w:uiPriority="73"/>
+    <w:lsdException w:name="Light Shading Accent 6" w:uiPriority="60"/>
+    <w:lsdException w:name="Light List Accent 6" w:uiPriority="61"/>
+    <w:lsdException w:name="Light Grid Accent 6" w:uiPriority="62"/>
+    <w:lsdException w:name="Medium Shading 1 Accent 6" w:uiPriority="63"/>
+    <w:lsdException w:name="Medium Shading 2 Accent 6" w:uiPriority="64"/>
+    <w:lsdException w:name="Medium List 1 Accent 6" w:uiPriority="65"/>
+    <w:lsdException w:name="Medium List 2 Accent 6" w:uiPriority="66"/>
+    <w:lsdException w:name="Medium Grid 1 Accent 6" w:uiPriority="67"/>
+    <w:lsdException w:name="Medium Grid 2 Accent 6" w:uiPriority="68"/>
+    <w:lsdException w:name="Medium Grid 3 Accent 6" w:uiPriority="69"/>
+    <w:lsdException w:name="Dark List Accent 6" w:uiPriority="70"/>
+    <w:lsdException w:name="Colorful Shading Accent 6" w:uiPriority="71"/>
+    <w:lsdException w:name="Colorful List Accent 6" w:uiPriority="72"/>
+    <w:lsdException w:name="Colorful Grid Accent 6" w:uiPriority="73"/>
+    <w:lsdException w:name="Subtle Emphasis" w:uiPriority="19" w:qFormat="1"/>
+    <w:lsdException w:name="Intense Emphasis" w:uiPriority="21" w:qFormat="1"/>
+    <w:lsdException w:name="Subtle Reference" w:uiPriority="31" w:qFormat="1"/>
+    <w:lsdException w:name="Intense Reference" w:uiPriority="32" w:qFormat="1"/>
+    <w:lsdException w:name="Book Title" w:uiPriority="33" w:qFormat="1"/>
+    <w:lsdException w:name="Bibliography" w:semiHidden="1" w:uiPriority="37" w:unhideWhenUsed="1"/>
+    <w:lsdException w:name="TOC Heading" w:semiHidden="1" w:uiPriority="39" w:unhideWhenUsed="1" w:qFormat="1"/>
+    <w:lsdException w:name="Plain Table 1" w:uiPriority="41"/>
+    <w:lsdException w:name="Plain Table 2" w:uiPriority="42"/>
+    <w:lsdException w:name="Plain Table 3" w:uiPriority="43"/>
+    <w:lsdException w:name="Plain Table 4" w:uiPriority="44"/>
+    <w:lsdException w:name="Plain Table 5" w:uiPriority="45"/>
+    <w:lsdException w:name="Grid Table Light" w:uiPriority="40"/>
+    <w:lsdException w:name="Grid Table 1 Light" w:uiPriority="46"/>
+    <w:lsdException w:name="Grid Table 2" w:uiPriority="47"/>
+    <w:lsdException w:name="Grid Table 3" w:uiPriority="48"/>
+    <w:lsdException w:name="Grid Table 4" w:uiPriority="49"/>
+    <w:lsdException w:name="Grid Table 5 Dark" w:uiPriority="50"/>
+    <w:lsdException w:name="Grid Table 6 Colorful" w:uiPriority="51"/>
+    <w:lsdException w:name="Grid Table 7 Colorful" w:uiPriority="52"/>
+    <w:lsdException w:name="Grid Table 1 Light Accent 1" w:uiPriority="46"/>
+    <w:lsdException w:name="Grid Table 2 Accent 1" w:uiPriority="47"/>
+    <w:lsdException w:name="Grid Table 3 Accent 1" w:uiPriority="48"/>
+    <w:lsdException w:name="Grid Table 4 Accent 1" w:uiPriority="49"/>
+    <w:lsdException w:name="Grid Table 5 Dark Accent 1" w:uiPriority="50"/>
+    <w:lsdException w:name="Grid Table 6 Colorful Accent 1" w:uiPriority="51"/>
+    <w:lsdException w:name="Grid Table 7 Colorful Accent 1" w:uiPriority="52"/>
+    <w:lsdException w:name="Grid Table 1 Light Accent 2" w:uiPriority="46"/>
+    <w:lsdException w:name="Grid Table 2 Accent 2" w:uiPriority="47"/>
+    <w:lsdException w:name="Grid Table 3 Accent 2" w:uiPriority="48"/>
+    <w:lsdException w:name="Grid Table 4 Accent 2" w:uiPriority="49"/>
+    <w:lsdException w:name="Grid Table 5 Dark Accent 2" w:uiPriority="50"/>
+    <w:lsdException w:name="Grid Table 6 Colorful Accent 2" w:uiPriority="51"/>
+    <w:lsdException w:name="Grid Table 7 Colorful Accent 2" w:uiPriority="52"/>
+    <w:lsdException w:name="Grid Table 1 Light Accent 3" w:uiPriority="46"/>
+    <w:lsdException w:name="Grid Table 2 Accent 3" w:uiPriority="47"/>
+    <w:lsdException w:name="Grid Table 3 Accent 3" w:uiPriority="48"/>
+    <w:lsdException w:name="Grid Table 4 Accent 3" w:uiPriority="49"/>
+    <w:lsdException w:name="Grid Table 5 Dark Accent 3" w:uiPriority="50"/>
+    <w:lsdException w:name="Grid Table 6 Colorful Accent 3" w:uiPriority="51"/>
+    <w:lsdException w:name="Grid Table 7 Colorful Accent 3" w:uiPriority="52"/>
+    <w:lsdException w:name="Grid Table 1 Light Accent 4" w:uiPriority="46"/>
+    <w:lsdException w:name="Grid Table 2 Accent 4" w:uiPriority="47"/>
+    <w:lsdException w:name="Grid Table 3 Accent 4" w:uiPriority="48"/>
+    <w:lsdException w:name="Grid Table 4 Accent 4" w:uiPriority="49"/>
+    <w:lsdException w:name="Grid Table 5 Dark Accent 4" w:uiPriority="50"/>
+    <w:lsdException w:name="Grid Table 6 Colorful Accent 4" w:uiPriority="51"/>
+    <w:lsdException w:name="Grid Table 7 Colorful Accent 4" w:uiPriority="52"/>
+    <w:lsdException w:name="Grid Table 1 Light Accent 5" w:uiPriority="46"/>
+    <w:lsdException w:name="Grid Table 2 Accent 5" w:uiPriority="47"/>
+    <w:lsdException w:name="Grid Table 3 Accent 5" w:uiPriority="48"/>
+    <w:lsdException w:name="Grid Table 4 Accent 5" w:uiPriority="49"/>
+    <w:lsdException w:name="Grid Table 5 Dark Accent 5" w:uiPriority="50"/>
+    <w:lsdException w:name="Grid Table 6 Colorful Accent 5" w:uiPriority="51"/>
+    <w:lsdException w:name="Grid Table 7 Colorful Accent 5" w:uiPriority="52"/>
+    <w:lsdException w:name="Grid Table 1 Light Accent 6" w:uiPriority="46"/>
+    <w:lsdException w:name="Grid Table 2 Accent 6" w:uiPriority="47"/>
+    <w:lsdException w:name="Grid Table 3 Accent 6" w:uiPriority="48"/>
+    <w:lsdException w:name="Grid Table 4 Accent 6" w:uiPriority="49"/>
+    <w:lsdException w:name="Grid Table 5 Dark Accent 6" w:uiPriority="50"/>
+    <w:lsdException w:name="Grid Table 6 Colorful Accent 6" w:uiPriority="51"/>
+    <w:lsdException w:name="Grid Table 7 Colorful Accent 6" w:uiPriority="52"/>
+    <w:lsdException w:name="List Table 1 Light" w:uiPriority="46"/>
+    <w:lsdException w:name="List Table 2" w:uiPriority="47"/>
+    <w:lsdException w:name="List Table 3" w:uiPriority="48"/>
+    <w:lsdException w:name="List Table 4" w:uiPriority="49"/>
+    <w:lsdException w:name="List Table 5 Dark" w:uiPriority="50"/>
+    <w:lsdException w:name="List Table 6 Colorful" w:uiPriority="51"/>
+    <w:lsdException w:name="List Table 7 Colorful" w:uiPriority="52"/>
+    <w:lsdException w:name="List Table 1 Light Accent 1" w:uiPriority="46"/>
+    <w:lsdException w:name="List Table 2 Accent 1" w:uiPriority="47"/>
+    <w:lsdException w:name="List Table 3 Accent 1" w:uiPriority="48"/>
+    <w:lsdException w:name="List Table 4 Accent 1" w:uiPriority="49"/>
+    <w:lsdException w:name="List Table 5 Dark Accent 1" w:uiPriority="50"/>
+    <w:lsdException w:name="List Table 6 Colorful Accent 1" w:uiPriority="51"/>
+    <w:lsdException w:name="List Table 7 Colorful Accent 1" w:uiPriority="52"/>
+    <w:lsdException w:name="List Table 1 Light Accent 2" w:uiPriority="46"/>
+    <w:lsdException w:name="List Table 2 Accent 2" w:uiPriority="47"/>
+    <w:lsdException w:name="List Table 3 Accent 2" w:uiPriority="48"/>
+    <w:lsdException w:name="List Table 4 Accent 2" w:uiPriority="49"/>
+    <w:lsdException w:name="List Table 5 Dark Accent 2" w:uiPriority="50"/>
+    <w:lsdException w:name="List Table 6 Colorful Accent 2" w:uiPriority="51"/>
+    <w:lsdException w:name="List Table 7 Colorful Accent 2" w:uiPriority="52"/>
+    <w:lsdException w:name="List Table 1 Light Accent 3" w:uiPriority="46"/>
+    <w:lsdException w:name="List Table 2 Accent 3" w:uiPriority="47"/>
+    <w:lsdException w:name="List Table 3 Accent 3" w:uiPriority="48"/>
+    <w:lsdException w:name="List Table 4 Accent 3" w:uiPriority="49"/>
+    <w:lsdException w:name="List Table 5 Dark Accent 3" w:uiPriority="50"/>
+    <w:lsdException w:name="List Table 6 Colorful Accent 3" w:uiPriority="51"/>
+    <w:lsdException w:name="List Table 7 Colorful Accent 3" w:uiPriority="52"/>
+    <w:lsdException w:name="List Table 1 Light Accent 4" w:uiPriority="46"/>
+    <w:lsdException w:name="List Table 2 Accent 4" w:uiPriority="47"/>
+    <w:lsdException w:name="List Table 3 Accent 4" w:uiPriority="48"/>
+    <w:lsdException w:name="List Table 4 Accent 4" w:uiPriority="49"/>
+    <w:lsdException w:name="List Table 5 Dark Accent 4" w:uiPriority="50"/>
+    <w:lsdException w:name="List Table 6 Colorful Accent 4" w:uiPriority="51"/>
+    <w:lsdException w:name="List Table 7 Colorful Accent 4" w:uiPriority="52"/>
+    <w:lsdException w:name="List Table 1 Light Accent 5" w:uiPriority="46"/>
+    <w:lsdException w:name="List Table 2 Accent 5" w:uiPriority="47"/>
+    <w:lsdException w:name="List Table 3 Accent 5" w:uiPriority="48"/>
+    <w:lsdException w:name="List Table 4 Accent 5" w:uiPriority="49"/>
+    <w:lsdException w:name="List Table 5 Dark Accent 5" w:uiPriority="50"/>
+    <w:lsdException w:name="List Table 6 Colorful Accent 5" w:uiPriority="51"/>
+    <w:lsdException w:name="List Table 7 Colorful Accent 5" w:uiPriority="52"/>
+    <w:lsdException w:name="List Table 1 Light Accent 6" w:uiPriority="46"/>
+    <w:lsdException w:name="List Table 2 Accent 6" w:uiPriority="47"/>
+    <w:lsdException w:name="List Table 3 Accent 6" w:uiPriority="48"/>
+    <w:lsdException w:name="List Table 4 Accent 6" w:uiPriority="49"/>
+    <w:lsdException w:name="List Table 5 Dark Accent 6" w:uiPriority="50"/>
+    <w:lsdException w:name="List Table 6 Colorful Accent 6" w:uiPriority="51"/>
+    <w:lsdException w:name="List Table 7 Colorful Accent 6" w:uiPriority="52"/>
   </w:latentStyles>
   <w:style w:type="paragraph" w:default="1" w:styleId="Standard">
     <w:name w:val="Normal"/>
@@ -5280,7 +5074,7 @@
   <a:extraClrSchemeLst/>
   <a:extLst>
     <a:ext uri="{05A4C25C-085E-4340-85A3-A5531E510DB2}">
-      <thm15:themeFamily xmlns:thm15="http://schemas.microsoft.com/office/thememl/2012/main" xmlns="" name="Office Theme" id="{62F939B6-93AF-4DB8-9C6B-D6C7DFDC589F}" vid="{4A3C46E8-61CC-4603-A589-7422A47A8E4A}"/>
+      <thm15:themeFamily xmlns:thm15="http://schemas.microsoft.com/office/thememl/2012/main" name="Office Theme" id="{62F939B6-93AF-4DB8-9C6B-D6C7DFDC589F}" vid="{4A3C46E8-61CC-4603-A589-7422A47A8E4A}"/>
     </a:ext>
   </a:extLst>
 </a:theme>
@@ -5291,7 +5085,7 @@
 </file>
 
 <file path=customXml/itemProps1.xml><?xml version="1.0" encoding="utf-8"?>
-<ds:datastoreItem xmlns:ds="http://schemas.openxmlformats.org/officeDocument/2006/customXml" ds:itemID="{AF1136CC-78B6-490B-A092-EF4B01307126}">
+<ds:datastoreItem xmlns:ds="http://schemas.openxmlformats.org/officeDocument/2006/customXml" ds:itemID="{AFB9E27B-FC0C-4F55-AF13-47E9C42785EF}">
   <ds:schemaRefs>
     <ds:schemaRef ds:uri="http://schemas.openxmlformats.org/officeDocument/2006/bibliography"/>
   </ds:schemaRefs>

</xml_diff>